<commit_message>
add manual test for quiz
</commit_message>
<xml_diff>
--- a/web/tests/manual_test_plan.docx
+++ b/web/tests/manual_test_plan.docx
@@ -1209,7 +1209,6 @@
       <w:pPr>
         <w:pStyle w:val="normal"/>
       </w:pPr>
-      <w:bookmarkStart w:id="0" w:name="_GoBack"/>
       <w:r>
         <w:rPr>
           <w:noProof/>
@@ -1256,41 +1255,496 @@
           </wp:inline>
         </w:drawing>
       </w:r>
+    </w:p>
+    <w:p>
+      <w:pPr>
+        <w:pStyle w:val="normal"/>
+      </w:pPr>
+    </w:p>
+    <w:p>
+      <w:pPr>
+        <w:pStyle w:val="normal"/>
+      </w:pPr>
+    </w:p>
+    <w:p>
+      <w:pPr>
+        <w:pStyle w:val="normal"/>
+      </w:pPr>
+    </w:p>
+    <w:p>
+      <w:pPr>
+        <w:pStyle w:val="normal"/>
+        <w:rPr>
+          <w:u w:val="single"/>
+        </w:rPr>
+      </w:pPr>
+    </w:p>
+    <w:p>
+      <w:pPr>
+        <w:pStyle w:val="normal"/>
+        <w:rPr>
+          <w:u w:val="single"/>
+        </w:rPr>
+      </w:pPr>
+    </w:p>
+    <w:p>
+      <w:pPr>
+        <w:pStyle w:val="normal"/>
+        <w:rPr>
+          <w:u w:val="single"/>
+        </w:rPr>
+      </w:pPr>
+    </w:p>
+    <w:p>
+      <w:pPr>
+        <w:pStyle w:val="normal"/>
+        <w:rPr>
+          <w:u w:val="single"/>
+        </w:rPr>
+      </w:pPr>
+    </w:p>
+    <w:p>
+      <w:pPr>
+        <w:pStyle w:val="normal"/>
+        <w:rPr>
+          <w:u w:val="single"/>
+        </w:rPr>
+      </w:pPr>
+    </w:p>
+    <w:p>
+      <w:pPr>
+        <w:pStyle w:val="normal"/>
+        <w:rPr>
+          <w:u w:val="single"/>
+        </w:rPr>
+      </w:pPr>
+    </w:p>
+    <w:p>
+      <w:pPr>
+        <w:pStyle w:val="normal"/>
+        <w:rPr>
+          <w:u w:val="single"/>
+        </w:rPr>
+      </w:pPr>
+    </w:p>
+    <w:p>
+      <w:pPr>
+        <w:pStyle w:val="normal"/>
+        <w:rPr>
+          <w:u w:val="single"/>
+        </w:rPr>
+      </w:pPr>
+    </w:p>
+    <w:p>
+      <w:pPr>
+        <w:pStyle w:val="normal"/>
+        <w:rPr>
+          <w:u w:val="single"/>
+        </w:rPr>
+      </w:pPr>
+      <w:r>
+        <w:rPr>
+          <w:u w:val="single"/>
+        </w:rPr>
+        <w:lastRenderedPageBreak/>
+        <w:t>Quiz</w:t>
+      </w:r>
+    </w:p>
+    <w:p>
+      <w:pPr>
+        <w:pStyle w:val="normal"/>
+      </w:pPr>
+      <w:r>
+        <w:t xml:space="preserve">In the Quiz view, you can see two sections initially, current quiz and completed quiz. </w:t>
+      </w:r>
+    </w:p>
+    <w:p>
+      <w:pPr>
+        <w:pStyle w:val="normal"/>
+      </w:pPr>
+      <w:r>
+        <w:rPr>
+          <w:noProof/>
+        </w:rPr>
+        <w:drawing>
+          <wp:inline distT="0" distB="0" distL="0" distR="0" wp14:anchorId="0AEEC030" wp14:editId="3BA48280">
+            <wp:extent cx="5943600" cy="2536825"/>
+            <wp:effectExtent l="0" t="0" r="0" b="3175"/>
+            <wp:docPr id="33" name="图片 33"/>
+            <wp:cNvGraphicFramePr>
+              <a:graphicFrameLocks xmlns:a="http://schemas.openxmlformats.org/drawingml/2006/main" noChangeAspect="1"/>
+            </wp:cNvGraphicFramePr>
+            <a:graphic xmlns:a="http://schemas.openxmlformats.org/drawingml/2006/main">
+              <a:graphicData uri="http://schemas.openxmlformats.org/drawingml/2006/picture">
+                <pic:pic xmlns:pic="http://schemas.openxmlformats.org/drawingml/2006/picture">
+                  <pic:nvPicPr>
+                    <pic:cNvPr id="0" name="Screen Shot 2015-04-17 at 2.02.50 PM.png"/>
+                    <pic:cNvPicPr/>
+                  </pic:nvPicPr>
+                  <pic:blipFill>
+                    <a:blip r:embed="rId19">
+                      <a:extLst>
+                        <a:ext uri="{28A0092B-C50C-407E-A947-70E740481C1C}">
+                          <a14:useLocalDpi xmlns:a14="http://schemas.microsoft.com/office/drawing/2010/main" val="0"/>
+                        </a:ext>
+                      </a:extLst>
+                    </a:blip>
+                    <a:stretch>
+                      <a:fillRect/>
+                    </a:stretch>
+                  </pic:blipFill>
+                  <pic:spPr>
+                    <a:xfrm>
+                      <a:off x="0" y="0"/>
+                      <a:ext cx="5943600" cy="2536825"/>
+                    </a:xfrm>
+                    <a:prstGeom prst="rect">
+                      <a:avLst/>
+                    </a:prstGeom>
+                  </pic:spPr>
+                </pic:pic>
+              </a:graphicData>
+            </a:graphic>
+          </wp:inline>
+        </w:drawing>
+      </w:r>
+    </w:p>
+    <w:p>
+      <w:pPr>
+        <w:pStyle w:val="normal"/>
+      </w:pPr>
+      <w:r>
+        <w:t>You can click “Create Quiz” button to add new quiz to current quiz list. You need to enter the question for the quiz. To add choices for the quiz question, hit “Enter” key or click “Add Choice” button. Ask put choices, you can click the radio button to mark the right answer. Click “Create”, and the new quiz will appear in the current quiz list.</w:t>
+      </w:r>
+    </w:p>
+    <w:p>
+      <w:pPr>
+        <w:pStyle w:val="normal"/>
+      </w:pPr>
+      <w:r>
+        <w:rPr>
+          <w:noProof/>
+        </w:rPr>
+        <w:drawing>
+          <wp:inline distT="0" distB="0" distL="0" distR="0" wp14:anchorId="48730B62" wp14:editId="32A463ED">
+            <wp:extent cx="5943600" cy="2510790"/>
+            <wp:effectExtent l="0" t="0" r="0" b="3810"/>
+            <wp:docPr id="34" name="图片 34"/>
+            <wp:cNvGraphicFramePr>
+              <a:graphicFrameLocks xmlns:a="http://schemas.openxmlformats.org/drawingml/2006/main" noChangeAspect="1"/>
+            </wp:cNvGraphicFramePr>
+            <a:graphic xmlns:a="http://schemas.openxmlformats.org/drawingml/2006/main">
+              <a:graphicData uri="http://schemas.openxmlformats.org/drawingml/2006/picture">
+                <pic:pic xmlns:pic="http://schemas.openxmlformats.org/drawingml/2006/picture">
+                  <pic:nvPicPr>
+                    <pic:cNvPr id="0" name="Screen Shot 2015-04-17 at 2.04.52 PM.png"/>
+                    <pic:cNvPicPr/>
+                  </pic:nvPicPr>
+                  <pic:blipFill>
+                    <a:blip r:embed="rId20">
+                      <a:extLst>
+                        <a:ext uri="{28A0092B-C50C-407E-A947-70E740481C1C}">
+                          <a14:useLocalDpi xmlns:a14="http://schemas.microsoft.com/office/drawing/2010/main" val="0"/>
+                        </a:ext>
+                      </a:extLst>
+                    </a:blip>
+                    <a:stretch>
+                      <a:fillRect/>
+                    </a:stretch>
+                  </pic:blipFill>
+                  <pic:spPr>
+                    <a:xfrm>
+                      <a:off x="0" y="0"/>
+                      <a:ext cx="5943600" cy="2510790"/>
+                    </a:xfrm>
+                    <a:prstGeom prst="rect">
+                      <a:avLst/>
+                    </a:prstGeom>
+                  </pic:spPr>
+                </pic:pic>
+              </a:graphicData>
+            </a:graphic>
+          </wp:inline>
+        </w:drawing>
+      </w:r>
+    </w:p>
+    <w:p>
+      <w:pPr>
+        <w:pStyle w:val="normal"/>
+      </w:pPr>
+      <w:r>
+        <w:rPr>
+          <w:noProof/>
+        </w:rPr>
+        <w:lastRenderedPageBreak/>
+        <w:drawing>
+          <wp:inline distT="0" distB="0" distL="0" distR="0" wp14:anchorId="126B25AF" wp14:editId="418285AA">
+            <wp:extent cx="5943600" cy="2510790"/>
+            <wp:effectExtent l="0" t="0" r="0" b="3810"/>
+            <wp:docPr id="35" name="图片 35"/>
+            <wp:cNvGraphicFramePr>
+              <a:graphicFrameLocks xmlns:a="http://schemas.openxmlformats.org/drawingml/2006/main" noChangeAspect="1"/>
+            </wp:cNvGraphicFramePr>
+            <a:graphic xmlns:a="http://schemas.openxmlformats.org/drawingml/2006/main">
+              <a:graphicData uri="http://schemas.openxmlformats.org/drawingml/2006/picture">
+                <pic:pic xmlns:pic="http://schemas.openxmlformats.org/drawingml/2006/picture">
+                  <pic:nvPicPr>
+                    <pic:cNvPr id="0" name="Screen Shot 2015-04-17 at 2.06.44 PM.png"/>
+                    <pic:cNvPicPr/>
+                  </pic:nvPicPr>
+                  <pic:blipFill>
+                    <a:blip r:embed="rId21">
+                      <a:extLst>
+                        <a:ext uri="{28A0092B-C50C-407E-A947-70E740481C1C}">
+                          <a14:useLocalDpi xmlns:a14="http://schemas.microsoft.com/office/drawing/2010/main" val="0"/>
+                        </a:ext>
+                      </a:extLst>
+                    </a:blip>
+                    <a:stretch>
+                      <a:fillRect/>
+                    </a:stretch>
+                  </pic:blipFill>
+                  <pic:spPr>
+                    <a:xfrm>
+                      <a:off x="0" y="0"/>
+                      <a:ext cx="5943600" cy="2510790"/>
+                    </a:xfrm>
+                    <a:prstGeom prst="rect">
+                      <a:avLst/>
+                    </a:prstGeom>
+                  </pic:spPr>
+                </pic:pic>
+              </a:graphicData>
+            </a:graphic>
+          </wp:inline>
+        </w:drawing>
+      </w:r>
+    </w:p>
+    <w:p>
+      <w:pPr>
+        <w:pStyle w:val="normal"/>
+      </w:pPr>
+      <w:r>
+        <w:t>You can click on specific quiz question to see detail, including question itself and students’ performance.</w:t>
+      </w:r>
+    </w:p>
+    <w:p>
+      <w:pPr>
+        <w:pStyle w:val="normal"/>
+      </w:pPr>
+      <w:r>
+        <w:rPr>
+          <w:noProof/>
+        </w:rPr>
+        <w:drawing>
+          <wp:inline distT="0" distB="0" distL="0" distR="0" wp14:anchorId="0CE4B578" wp14:editId="068D94C7">
+            <wp:extent cx="5943600" cy="2493010"/>
+            <wp:effectExtent l="0" t="0" r="0" b="0"/>
+            <wp:docPr id="36" name="图片 36"/>
+            <wp:cNvGraphicFramePr>
+              <a:graphicFrameLocks xmlns:a="http://schemas.openxmlformats.org/drawingml/2006/main" noChangeAspect="1"/>
+            </wp:cNvGraphicFramePr>
+            <a:graphic xmlns:a="http://schemas.openxmlformats.org/drawingml/2006/main">
+              <a:graphicData uri="http://schemas.openxmlformats.org/drawingml/2006/picture">
+                <pic:pic xmlns:pic="http://schemas.openxmlformats.org/drawingml/2006/picture">
+                  <pic:nvPicPr>
+                    <pic:cNvPr id="0" name="Screen Shot 2015-04-17 at 2.07.43 PM.png"/>
+                    <pic:cNvPicPr/>
+                  </pic:nvPicPr>
+                  <pic:blipFill>
+                    <a:blip r:embed="rId22">
+                      <a:extLst>
+                        <a:ext uri="{28A0092B-C50C-407E-A947-70E740481C1C}">
+                          <a14:useLocalDpi xmlns:a14="http://schemas.microsoft.com/office/drawing/2010/main" val="0"/>
+                        </a:ext>
+                      </a:extLst>
+                    </a:blip>
+                    <a:stretch>
+                      <a:fillRect/>
+                    </a:stretch>
+                  </pic:blipFill>
+                  <pic:spPr>
+                    <a:xfrm>
+                      <a:off x="0" y="0"/>
+                      <a:ext cx="5943600" cy="2493010"/>
+                    </a:xfrm>
+                    <a:prstGeom prst="rect">
+                      <a:avLst/>
+                    </a:prstGeom>
+                  </pic:spPr>
+                </pic:pic>
+              </a:graphicData>
+            </a:graphic>
+          </wp:inline>
+        </w:drawing>
+      </w:r>
+    </w:p>
+    <w:p>
+      <w:pPr>
+        <w:pStyle w:val="normal"/>
+      </w:pPr>
+      <w:r>
+        <w:t xml:space="preserve">Click the button on the right top of Quiz Detail panel, you can mark the quiz as completed or uncompleted, and the quiz question will also be put into the corresponding quiz list. </w:t>
+      </w:r>
+    </w:p>
+    <w:p>
+      <w:pPr>
+        <w:pStyle w:val="normal"/>
+      </w:pPr>
+      <w:r>
+        <w:rPr>
+          <w:noProof/>
+        </w:rPr>
+        <w:lastRenderedPageBreak/>
+        <w:drawing>
+          <wp:inline distT="0" distB="0" distL="0" distR="0" wp14:anchorId="7CEFB826" wp14:editId="65856089">
+            <wp:extent cx="5943600" cy="2532380"/>
+            <wp:effectExtent l="0" t="0" r="0" b="7620"/>
+            <wp:docPr id="37" name="图片 37"/>
+            <wp:cNvGraphicFramePr>
+              <a:graphicFrameLocks xmlns:a="http://schemas.openxmlformats.org/drawingml/2006/main" noChangeAspect="1"/>
+            </wp:cNvGraphicFramePr>
+            <a:graphic xmlns:a="http://schemas.openxmlformats.org/drawingml/2006/main">
+              <a:graphicData uri="http://schemas.openxmlformats.org/drawingml/2006/picture">
+                <pic:pic xmlns:pic="http://schemas.openxmlformats.org/drawingml/2006/picture">
+                  <pic:nvPicPr>
+                    <pic:cNvPr id="0" name="Screen Shot 2015-04-17 at 2.09.38 PM.png"/>
+                    <pic:cNvPicPr/>
+                  </pic:nvPicPr>
+                  <pic:blipFill>
+                    <a:blip r:embed="rId23">
+                      <a:extLst>
+                        <a:ext uri="{28A0092B-C50C-407E-A947-70E740481C1C}">
+                          <a14:useLocalDpi xmlns:a14="http://schemas.microsoft.com/office/drawing/2010/main" val="0"/>
+                        </a:ext>
+                      </a:extLst>
+                    </a:blip>
+                    <a:stretch>
+                      <a:fillRect/>
+                    </a:stretch>
+                  </pic:blipFill>
+                  <pic:spPr>
+                    <a:xfrm>
+                      <a:off x="0" y="0"/>
+                      <a:ext cx="5943600" cy="2532380"/>
+                    </a:xfrm>
+                    <a:prstGeom prst="rect">
+                      <a:avLst/>
+                    </a:prstGeom>
+                  </pic:spPr>
+                </pic:pic>
+              </a:graphicData>
+            </a:graphic>
+          </wp:inline>
+        </w:drawing>
+      </w:r>
+    </w:p>
+    <w:p>
+      <w:pPr>
+        <w:pStyle w:val="normal"/>
+      </w:pPr>
+      <w:r>
+        <w:t>You can search quiz question using the search box at the right corner of completed quiz.</w:t>
+      </w:r>
+    </w:p>
+    <w:p>
+      <w:pPr>
+        <w:pStyle w:val="normal"/>
+      </w:pPr>
+      <w:r>
+        <w:rPr>
+          <w:noProof/>
+        </w:rPr>
+        <w:drawing>
+          <wp:inline distT="0" distB="0" distL="0" distR="0" wp14:anchorId="62C60721" wp14:editId="5729AA9F">
+            <wp:extent cx="5943600" cy="2484755"/>
+            <wp:effectExtent l="0" t="0" r="0" b="4445"/>
+            <wp:docPr id="38" name="图片 38"/>
+            <wp:cNvGraphicFramePr>
+              <a:graphicFrameLocks xmlns:a="http://schemas.openxmlformats.org/drawingml/2006/main" noChangeAspect="1"/>
+            </wp:cNvGraphicFramePr>
+            <a:graphic xmlns:a="http://schemas.openxmlformats.org/drawingml/2006/main">
+              <a:graphicData uri="http://schemas.openxmlformats.org/drawingml/2006/picture">
+                <pic:pic xmlns:pic="http://schemas.openxmlformats.org/drawingml/2006/picture">
+                  <pic:nvPicPr>
+                    <pic:cNvPr id="0" name="Screen Shot 2015-04-17 at 2.10.42 PM.png"/>
+                    <pic:cNvPicPr/>
+                  </pic:nvPicPr>
+                  <pic:blipFill>
+                    <a:blip r:embed="rId24">
+                      <a:extLst>
+                        <a:ext uri="{28A0092B-C50C-407E-A947-70E740481C1C}">
+                          <a14:useLocalDpi xmlns:a14="http://schemas.microsoft.com/office/drawing/2010/main" val="0"/>
+                        </a:ext>
+                      </a:extLst>
+                    </a:blip>
+                    <a:stretch>
+                      <a:fillRect/>
+                    </a:stretch>
+                  </pic:blipFill>
+                  <pic:spPr>
+                    <a:xfrm>
+                      <a:off x="0" y="0"/>
+                      <a:ext cx="5943600" cy="2484755"/>
+                    </a:xfrm>
+                    <a:prstGeom prst="rect">
+                      <a:avLst/>
+                    </a:prstGeom>
+                  </pic:spPr>
+                </pic:pic>
+              </a:graphicData>
+            </a:graphic>
+          </wp:inline>
+        </w:drawing>
+      </w:r>
+      <w:bookmarkStart w:id="0" w:name="_GoBack"/>
+      <w:r>
+        <w:rPr>
+          <w:noProof/>
+        </w:rPr>
+        <w:drawing>
+          <wp:inline distT="0" distB="0" distL="0" distR="0" wp14:anchorId="280C8C3A" wp14:editId="7ECCBE46">
+            <wp:extent cx="5943600" cy="2527935"/>
+            <wp:effectExtent l="0" t="0" r="0" b="12065"/>
+            <wp:docPr id="39" name="图片 39"/>
+            <wp:cNvGraphicFramePr>
+              <a:graphicFrameLocks xmlns:a="http://schemas.openxmlformats.org/drawingml/2006/main" noChangeAspect="1"/>
+            </wp:cNvGraphicFramePr>
+            <a:graphic xmlns:a="http://schemas.openxmlformats.org/drawingml/2006/main">
+              <a:graphicData uri="http://schemas.openxmlformats.org/drawingml/2006/picture">
+                <pic:pic xmlns:pic="http://schemas.openxmlformats.org/drawingml/2006/picture">
+                  <pic:nvPicPr>
+                    <pic:cNvPr id="0" name="Screen Shot 2015-04-17 at 2.11.38 PM.png"/>
+                    <pic:cNvPicPr/>
+                  </pic:nvPicPr>
+                  <pic:blipFill>
+                    <a:blip r:embed="rId25">
+                      <a:extLst>
+                        <a:ext uri="{28A0092B-C50C-407E-A947-70E740481C1C}">
+                          <a14:useLocalDpi xmlns:a14="http://schemas.microsoft.com/office/drawing/2010/main" val="0"/>
+                        </a:ext>
+                      </a:extLst>
+                    </a:blip>
+                    <a:stretch>
+                      <a:fillRect/>
+                    </a:stretch>
+                  </pic:blipFill>
+                  <pic:spPr>
+                    <a:xfrm>
+                      <a:off x="0" y="0"/>
+                      <a:ext cx="5943600" cy="2527935"/>
+                    </a:xfrm>
+                    <a:prstGeom prst="rect">
+                      <a:avLst/>
+                    </a:prstGeom>
+                  </pic:spPr>
+                </pic:pic>
+              </a:graphicData>
+            </a:graphic>
+          </wp:inline>
+        </w:drawing>
+      </w:r>
       <w:bookmarkEnd w:id="0"/>
-    </w:p>
-    <w:p>
-      <w:pPr>
-        <w:pStyle w:val="normal"/>
-      </w:pPr>
-    </w:p>
-    <w:p>
-      <w:pPr>
-        <w:pStyle w:val="normal"/>
-      </w:pPr>
-    </w:p>
-    <w:p>
-      <w:pPr>
-        <w:pStyle w:val="normal"/>
-      </w:pPr>
-    </w:p>
-    <w:p>
-      <w:pPr>
-        <w:pStyle w:val="normal"/>
-        <w:rPr>
-          <w:u w:val="single"/>
-        </w:rPr>
-      </w:pPr>
-      <w:r>
-        <w:rPr>
-          <w:u w:val="single"/>
-        </w:rPr>
-        <w:t>Quiz</w:t>
-      </w:r>
-    </w:p>
-    <w:p>
-      <w:pPr>
-        <w:pStyle w:val="normal"/>
-      </w:pPr>
     </w:p>
     <w:sectPr>
       <w:pgSz w:w="12240" w:h="15840"/>

</xml_diff>

<commit_message>
update manual test plan for web
</commit_message>
<xml_diff>
--- a/web/tests/manual_test_plan.docx
+++ b/web/tests/manual_test_plan.docx
@@ -110,7 +110,7 @@
                     <pic:cNvPicPr/>
                   </pic:nvPicPr>
                   <pic:blipFill>
-                    <a:blip r:embed="rId5">
+                    <a:blip r:embed="rId7">
                       <a:extLst>
                         <a:ext uri="{28A0092B-C50C-407E-A947-70E740481C1C}">
                           <a14:useLocalDpi xmlns:a14="http://schemas.microsoft.com/office/drawing/2010/main" val="0"/>
@@ -196,7 +196,7 @@
                     <pic:cNvPicPr/>
                   </pic:nvPicPr>
                   <pic:blipFill>
-                    <a:blip r:embed="rId6">
+                    <a:blip r:embed="rId8">
                       <a:extLst>
                         <a:ext uri="{28A0092B-C50C-407E-A947-70E740481C1C}">
                           <a14:useLocalDpi xmlns:a14="http://schemas.microsoft.com/office/drawing/2010/main" val="0"/>
@@ -344,7 +344,7 @@
                     <pic:cNvPicPr/>
                   </pic:nvPicPr>
                   <pic:blipFill>
-                    <a:blip r:embed="rId7">
+                    <a:blip r:embed="rId9">
                       <a:extLst>
                         <a:ext uri="{28A0092B-C50C-407E-A947-70E740481C1C}">
                           <a14:useLocalDpi xmlns:a14="http://schemas.microsoft.com/office/drawing/2010/main" val="0"/>
@@ -423,7 +423,7 @@
                     <pic:cNvPicPr/>
                   </pic:nvPicPr>
                   <pic:blipFill>
-                    <a:blip r:embed="rId8">
+                    <a:blip r:embed="rId10">
                       <a:extLst>
                         <a:ext uri="{28A0092B-C50C-407E-A947-70E740481C1C}">
                           <a14:useLocalDpi xmlns:a14="http://schemas.microsoft.com/office/drawing/2010/main" val="0"/>
@@ -608,7 +608,7 @@
                     <pic:cNvPicPr/>
                   </pic:nvPicPr>
                   <pic:blipFill>
-                    <a:blip r:embed="rId9">
+                    <a:blip r:embed="rId11">
                       <a:extLst>
                         <a:ext uri="{28A0092B-C50C-407E-A947-70E740481C1C}">
                           <a14:useLocalDpi xmlns:a14="http://schemas.microsoft.com/office/drawing/2010/main" val="0"/>
@@ -667,7 +667,7 @@
                     <pic:cNvPicPr/>
                   </pic:nvPicPr>
                   <pic:blipFill>
-                    <a:blip r:embed="rId10">
+                    <a:blip r:embed="rId12">
                       <a:extLst>
                         <a:ext uri="{28A0092B-C50C-407E-A947-70E740481C1C}">
                           <a14:useLocalDpi xmlns:a14="http://schemas.microsoft.com/office/drawing/2010/main" val="0"/>
@@ -744,7 +744,7 @@
                     <pic:cNvPicPr/>
                   </pic:nvPicPr>
                   <pic:blipFill>
-                    <a:blip r:embed="rId11">
+                    <a:blip r:embed="rId13">
                       <a:extLst>
                         <a:ext uri="{28A0092B-C50C-407E-A947-70E740481C1C}">
                           <a14:useLocalDpi xmlns:a14="http://schemas.microsoft.com/office/drawing/2010/main" val="0"/>
@@ -825,7 +825,7 @@
                     <pic:cNvPicPr/>
                   </pic:nvPicPr>
                   <pic:blipFill>
-                    <a:blip r:embed="rId12">
+                    <a:blip r:embed="rId14">
                       <a:extLst>
                         <a:ext uri="{28A0092B-C50C-407E-A947-70E740481C1C}">
                           <a14:useLocalDpi xmlns:a14="http://schemas.microsoft.com/office/drawing/2010/main" val="0"/>
@@ -876,7 +876,7 @@
                     <pic:cNvPicPr/>
                   </pic:nvPicPr>
                   <pic:blipFill>
-                    <a:blip r:embed="rId13">
+                    <a:blip r:embed="rId15">
                       <a:extLst>
                         <a:ext uri="{28A0092B-C50C-407E-A947-70E740481C1C}">
                           <a14:useLocalDpi xmlns:a14="http://schemas.microsoft.com/office/drawing/2010/main" val="0"/>
@@ -927,7 +927,7 @@
                     <pic:cNvPicPr/>
                   </pic:nvPicPr>
                   <pic:blipFill>
-                    <a:blip r:embed="rId14">
+                    <a:blip r:embed="rId16">
                       <a:extLst>
                         <a:ext uri="{28A0092B-C50C-407E-A947-70E740481C1C}">
                           <a14:useLocalDpi xmlns:a14="http://schemas.microsoft.com/office/drawing/2010/main" val="0"/>
@@ -987,7 +987,7 @@
                     <pic:cNvPicPr/>
                   </pic:nvPicPr>
                   <pic:blipFill>
-                    <a:blip r:embed="rId15">
+                    <a:blip r:embed="rId17">
                       <a:extLst>
                         <a:ext uri="{28A0092B-C50C-407E-A947-70E740481C1C}">
                           <a14:useLocalDpi xmlns:a14="http://schemas.microsoft.com/office/drawing/2010/main" val="0"/>
@@ -1051,7 +1051,7 @@
                     <pic:cNvPicPr/>
                   </pic:nvPicPr>
                   <pic:blipFill>
-                    <a:blip r:embed="rId16">
+                    <a:blip r:embed="rId18">
                       <a:extLst>
                         <a:ext uri="{28A0092B-C50C-407E-A947-70E740481C1C}">
                           <a14:useLocalDpi xmlns:a14="http://schemas.microsoft.com/office/drawing/2010/main" val="0"/>
@@ -1082,7 +1082,6 @@
       <w:pPr>
         <w:pStyle w:val="normal"/>
       </w:pPr>
-      <w:bookmarkStart w:id="0" w:name="_GoBack"/>
       <w:r>
         <w:rPr>
           <w:noProof/>
@@ -1103,7 +1102,7 @@
                     <pic:cNvPicPr/>
                   </pic:nvPicPr>
                   <pic:blipFill>
-                    <a:blip r:embed="rId17">
+                    <a:blip r:embed="rId19">
                       <a:extLst>
                         <a:ext uri="{28A0092B-C50C-407E-A947-70E740481C1C}">
                           <a14:useLocalDpi xmlns:a14="http://schemas.microsoft.com/office/drawing/2010/main" val="0"/>
@@ -1129,7 +1128,6 @@
           </wp:inline>
         </w:drawing>
       </w:r>
-      <w:bookmarkEnd w:id="0"/>
     </w:p>
     <w:p>
       <w:pPr>
@@ -1189,10 +1187,10 @@
           <w:noProof/>
         </w:rPr>
         <w:drawing>
-          <wp:inline distT="0" distB="0" distL="0" distR="0" wp14:anchorId="16A90FA4" wp14:editId="51322EA4">
-            <wp:extent cx="5943600" cy="2480310"/>
-            <wp:effectExtent l="0" t="0" r="0" b="8890"/>
-            <wp:docPr id="12" name="图片 12"/>
+          <wp:inline distT="0" distB="0" distL="0" distR="0" wp14:anchorId="05DB5C4D" wp14:editId="3C2CF1EF">
+            <wp:extent cx="5943600" cy="2523490"/>
+            <wp:effectExtent l="0" t="0" r="0" b="0"/>
+            <wp:docPr id="21" name="图片 21"/>
             <wp:cNvGraphicFramePr>
               <a:graphicFrameLocks xmlns:a="http://schemas.openxmlformats.org/drawingml/2006/main" noChangeAspect="1"/>
             </wp:cNvGraphicFramePr>
@@ -1200,11 +1198,11 @@
               <a:graphicData uri="http://schemas.openxmlformats.org/drawingml/2006/picture">
                 <pic:pic xmlns:pic="http://schemas.openxmlformats.org/drawingml/2006/picture">
                   <pic:nvPicPr>
-                    <pic:cNvPr id="0" name="Screen Shot 2015-04-17 at 2.56.39 AM.png"/>
+                    <pic:cNvPr id="0" name="Screen Shot 2015-04-24 at 3.13.53 PM.png"/>
                     <pic:cNvPicPr/>
                   </pic:nvPicPr>
                   <pic:blipFill>
-                    <a:blip r:embed="rId18">
+                    <a:blip r:embed="rId20">
                       <a:extLst>
                         <a:ext uri="{28A0092B-C50C-407E-A947-70E740481C1C}">
                           <a14:useLocalDpi xmlns:a14="http://schemas.microsoft.com/office/drawing/2010/main" val="0"/>
@@ -1218,7 +1216,7 @@
                   <pic:spPr>
                     <a:xfrm>
                       <a:off x="0" y="0"/>
-                      <a:ext cx="5943600" cy="2480310"/>
+                      <a:ext cx="5943600" cy="2523490"/>
                     </a:xfrm>
                     <a:prstGeom prst="rect">
                       <a:avLst/>
@@ -1269,7 +1267,7 @@
                     <pic:cNvPicPr/>
                   </pic:nvPicPr>
                   <pic:blipFill>
-                    <a:blip r:embed="rId19">
+                    <a:blip r:embed="rId21">
                       <a:extLst>
                         <a:ext uri="{28A0092B-C50C-407E-A947-70E740481C1C}">
                           <a14:useLocalDpi xmlns:a14="http://schemas.microsoft.com/office/drawing/2010/main" val="0"/>
@@ -1320,7 +1318,7 @@
                     <pic:cNvPicPr/>
                   </pic:nvPicPr>
                   <pic:blipFill>
-                    <a:blip r:embed="rId20">
+                    <a:blip r:embed="rId22">
                       <a:extLst>
                         <a:ext uri="{28A0092B-C50C-407E-A947-70E740481C1C}">
                           <a14:useLocalDpi xmlns:a14="http://schemas.microsoft.com/office/drawing/2010/main" val="0"/>
@@ -1350,45 +1348,17 @@
     <w:p>
       <w:pPr>
         <w:pStyle w:val="normal"/>
-        <w:rPr>
-          <w:u w:val="single"/>
-        </w:rPr>
-      </w:pPr>
-      <w:r>
-        <w:rPr>
-          <w:u w:val="single"/>
+      </w:pPr>
+      <w:r>
+        <w:rPr>
+          <w:noProof/>
         </w:rPr>
         <w:lastRenderedPageBreak/>
-        <w:t>Attendance</w:t>
-      </w:r>
-    </w:p>
-    <w:p>
-      <w:pPr>
-        <w:pStyle w:val="normal"/>
-      </w:pPr>
-      <w:r>
-        <w:t xml:space="preserve">In the attendance page, you can see </w:t>
-      </w:r>
-      <w:r>
-        <w:t>four sections: attendance control, attendance statistics, attendant list, and absentee list</w:t>
-      </w:r>
-      <w:r>
-        <w:t>.</w:t>
-      </w:r>
-    </w:p>
-    <w:p>
-      <w:pPr>
-        <w:pStyle w:val="normal"/>
-      </w:pPr>
-      <w:r>
-        <w:rPr>
-          <w:noProof/>
-        </w:rPr>
         <w:drawing>
-          <wp:inline distT="0" distB="0" distL="0" distR="0" wp14:anchorId="403D1799" wp14:editId="7B83E4CA">
-            <wp:extent cx="5943600" cy="2519045"/>
-            <wp:effectExtent l="0" t="0" r="0" b="0"/>
-            <wp:docPr id="30" name="图片 30"/>
+          <wp:inline distT="0" distB="0" distL="0" distR="0" wp14:anchorId="2F7F5AE0" wp14:editId="19D3A741">
+            <wp:extent cx="5943600" cy="2710180"/>
+            <wp:effectExtent l="0" t="0" r="0" b="7620"/>
+            <wp:docPr id="23" name="图片 23"/>
             <wp:cNvGraphicFramePr>
               <a:graphicFrameLocks xmlns:a="http://schemas.openxmlformats.org/drawingml/2006/main" noChangeAspect="1"/>
             </wp:cNvGraphicFramePr>
@@ -1396,219 +1366,7 @@
               <a:graphicData uri="http://schemas.openxmlformats.org/drawingml/2006/picture">
                 <pic:pic xmlns:pic="http://schemas.openxmlformats.org/drawingml/2006/picture">
                   <pic:nvPicPr>
-                    <pic:cNvPr id="0" name="Screen Shot 2015-04-17 at 3.00.20 AM.png"/>
-                    <pic:cNvPicPr/>
-                  </pic:nvPicPr>
-                  <pic:blipFill>
-                    <a:blip r:embed="rId21">
-                      <a:extLst>
-                        <a:ext uri="{28A0092B-C50C-407E-A947-70E740481C1C}">
-                          <a14:useLocalDpi xmlns:a14="http://schemas.microsoft.com/office/drawing/2010/main" val="0"/>
-                        </a:ext>
-                      </a:extLst>
-                    </a:blip>
-                    <a:stretch>
-                      <a:fillRect/>
-                    </a:stretch>
-                  </pic:blipFill>
-                  <pic:spPr>
-                    <a:xfrm>
-                      <a:off x="0" y="0"/>
-                      <a:ext cx="5943600" cy="2519045"/>
-                    </a:xfrm>
-                    <a:prstGeom prst="rect">
-                      <a:avLst/>
-                    </a:prstGeom>
-                  </pic:spPr>
-                </pic:pic>
-              </a:graphicData>
-            </a:graphic>
-          </wp:inline>
-        </w:drawing>
-      </w:r>
-    </w:p>
-    <w:p>
-      <w:pPr>
-        <w:pStyle w:val="normal"/>
-      </w:pPr>
-      <w:r>
-        <w:t>In the Control Panel, you can click “Generate Code” button to generate validate code for student to take attendance. The “turn on/off” can used to control either accept attendance or not at this moment.</w:t>
-      </w:r>
-    </w:p>
-    <w:p>
-      <w:pPr>
-        <w:pStyle w:val="normal"/>
-      </w:pPr>
-      <w:r>
-        <w:rPr>
-          <w:noProof/>
-        </w:rPr>
-        <w:drawing>
-          <wp:inline distT="0" distB="0" distL="0" distR="0" wp14:anchorId="1F7C5AC3" wp14:editId="6078CF33">
-            <wp:extent cx="5943600" cy="2493010"/>
-            <wp:effectExtent l="0" t="0" r="0" b="0"/>
-            <wp:docPr id="31" name="图片 31"/>
-            <wp:cNvGraphicFramePr>
-              <a:graphicFrameLocks xmlns:a="http://schemas.openxmlformats.org/drawingml/2006/main" noChangeAspect="1"/>
-            </wp:cNvGraphicFramePr>
-            <a:graphic xmlns:a="http://schemas.openxmlformats.org/drawingml/2006/main">
-              <a:graphicData uri="http://schemas.openxmlformats.org/drawingml/2006/picture">
-                <pic:pic xmlns:pic="http://schemas.openxmlformats.org/drawingml/2006/picture">
-                  <pic:nvPicPr>
-                    <pic:cNvPr id="0" name="Screen Shot 2015-04-17 at 3.02.11 AM.png"/>
-                    <pic:cNvPicPr/>
-                  </pic:nvPicPr>
-                  <pic:blipFill>
-                    <a:blip r:embed="rId22">
-                      <a:extLst>
-                        <a:ext uri="{28A0092B-C50C-407E-A947-70E740481C1C}">
-                          <a14:useLocalDpi xmlns:a14="http://schemas.microsoft.com/office/drawing/2010/main" val="0"/>
-                        </a:ext>
-                      </a:extLst>
-                    </a:blip>
-                    <a:stretch>
-                      <a:fillRect/>
-                    </a:stretch>
-                  </pic:blipFill>
-                  <pic:spPr>
-                    <a:xfrm>
-                      <a:off x="0" y="0"/>
-                      <a:ext cx="5943600" cy="2493010"/>
-                    </a:xfrm>
-                    <a:prstGeom prst="rect">
-                      <a:avLst/>
-                    </a:prstGeom>
-                  </pic:spPr>
-                </pic:pic>
-              </a:graphicData>
-            </a:graphic>
-          </wp:inline>
-        </w:drawing>
-      </w:r>
-    </w:p>
-    <w:p>
-      <w:pPr>
-        <w:pStyle w:val="normal"/>
-      </w:pPr>
-    </w:p>
-    <w:p>
-      <w:pPr>
-        <w:pStyle w:val="normal"/>
-      </w:pPr>
-    </w:p>
-    <w:p>
-      <w:pPr>
-        <w:pStyle w:val="normal"/>
-      </w:pPr>
-    </w:p>
-    <w:p>
-      <w:pPr>
-        <w:pStyle w:val="normal"/>
-        <w:rPr>
-          <w:u w:val="single"/>
-        </w:rPr>
-      </w:pPr>
-    </w:p>
-    <w:p>
-      <w:pPr>
-        <w:pStyle w:val="normal"/>
-        <w:rPr>
-          <w:u w:val="single"/>
-        </w:rPr>
-      </w:pPr>
-    </w:p>
-    <w:p>
-      <w:pPr>
-        <w:pStyle w:val="normal"/>
-        <w:rPr>
-          <w:u w:val="single"/>
-        </w:rPr>
-      </w:pPr>
-    </w:p>
-    <w:p>
-      <w:pPr>
-        <w:pStyle w:val="normal"/>
-        <w:rPr>
-          <w:u w:val="single"/>
-        </w:rPr>
-      </w:pPr>
-    </w:p>
-    <w:p>
-      <w:pPr>
-        <w:pStyle w:val="normal"/>
-        <w:rPr>
-          <w:u w:val="single"/>
-        </w:rPr>
-      </w:pPr>
-    </w:p>
-    <w:p>
-      <w:pPr>
-        <w:pStyle w:val="normal"/>
-        <w:rPr>
-          <w:u w:val="single"/>
-        </w:rPr>
-      </w:pPr>
-    </w:p>
-    <w:p>
-      <w:pPr>
-        <w:pStyle w:val="normal"/>
-        <w:rPr>
-          <w:u w:val="single"/>
-        </w:rPr>
-      </w:pPr>
-    </w:p>
-    <w:p>
-      <w:pPr>
-        <w:pStyle w:val="normal"/>
-        <w:rPr>
-          <w:u w:val="single"/>
-        </w:rPr>
-      </w:pPr>
-    </w:p>
-    <w:p>
-      <w:pPr>
-        <w:pStyle w:val="normal"/>
-        <w:rPr>
-          <w:u w:val="single"/>
-        </w:rPr>
-      </w:pPr>
-      <w:r>
-        <w:rPr>
-          <w:u w:val="single"/>
-        </w:rPr>
-        <w:lastRenderedPageBreak/>
-        <w:t>Quiz</w:t>
-      </w:r>
-    </w:p>
-    <w:p>
-      <w:pPr>
-        <w:pStyle w:val="normal"/>
-      </w:pPr>
-      <w:r>
-        <w:t xml:space="preserve">In the Quiz view, you can see two sections initially, current quiz and completed quiz. </w:t>
-      </w:r>
-    </w:p>
-    <w:p>
-      <w:pPr>
-        <w:pStyle w:val="normal"/>
-      </w:pPr>
-      <w:r>
-        <w:rPr>
-          <w:noProof/>
-        </w:rPr>
-        <w:drawing>
-          <wp:inline distT="0" distB="0" distL="0" distR="0" wp14:anchorId="0AEEC030" wp14:editId="3BA48280">
-            <wp:extent cx="5943600" cy="2536825"/>
-            <wp:effectExtent l="0" t="0" r="0" b="3175"/>
-            <wp:docPr id="33" name="图片 33"/>
-            <wp:cNvGraphicFramePr>
-              <a:graphicFrameLocks xmlns:a="http://schemas.openxmlformats.org/drawingml/2006/main" noChangeAspect="1"/>
-            </wp:cNvGraphicFramePr>
-            <a:graphic xmlns:a="http://schemas.openxmlformats.org/drawingml/2006/main">
-              <a:graphicData uri="http://schemas.openxmlformats.org/drawingml/2006/picture">
-                <pic:pic xmlns:pic="http://schemas.openxmlformats.org/drawingml/2006/picture">
-                  <pic:nvPicPr>
-                    <pic:cNvPr id="0" name="Screen Shot 2015-04-17 at 2.02.50 PM.png"/>
+                    <pic:cNvPr id="0" name="Screen Shot 2015-04-24 at 3.16.12 PM.png"/>
                     <pic:cNvPicPr/>
                   </pic:nvPicPr>
                   <pic:blipFill>
@@ -1626,7 +1384,7 @@
                   <pic:spPr>
                     <a:xfrm>
                       <a:off x="0" y="0"/>
-                      <a:ext cx="5943600" cy="2536825"/>
+                      <a:ext cx="5943600" cy="2710180"/>
                     </a:xfrm>
                     <a:prstGeom prst="rect">
                       <a:avLst/>
@@ -1642,9 +1400,29 @@
     <w:p>
       <w:pPr>
         <w:pStyle w:val="normal"/>
-      </w:pPr>
-      <w:r>
-        <w:t>You can click “Create Quiz” button to add new quiz to current quiz list. You need to enter the question for the quiz. To add choices for the quiz question, hit “Enter” key or click “Add Choice” button. Ask put choices, you can click the radio button to mark the right answer. Click “Create”, and the new quiz will appear in the current quiz list.</w:t>
+        <w:rPr>
+          <w:u w:val="single"/>
+        </w:rPr>
+      </w:pPr>
+      <w:r>
+        <w:rPr>
+          <w:u w:val="single"/>
+        </w:rPr>
+        <w:t>Attendance</w:t>
+      </w:r>
+    </w:p>
+    <w:p>
+      <w:pPr>
+        <w:pStyle w:val="normal"/>
+      </w:pPr>
+      <w:r>
+        <w:t xml:space="preserve">In the attendance page, you can see </w:t>
+      </w:r>
+      <w:r>
+        <w:t>four sections: attendance control, attendance statistics, attendant list, and absentee list</w:t>
+      </w:r>
+      <w:r>
+        <w:t>.</w:t>
       </w:r>
     </w:p>
     <w:p>
@@ -1656,10 +1434,10 @@
           <w:noProof/>
         </w:rPr>
         <w:drawing>
-          <wp:inline distT="0" distB="0" distL="0" distR="0" wp14:anchorId="48730B62" wp14:editId="32A463ED">
-            <wp:extent cx="5943600" cy="2510790"/>
-            <wp:effectExtent l="0" t="0" r="0" b="3810"/>
-            <wp:docPr id="34" name="图片 34"/>
+          <wp:inline distT="0" distB="0" distL="0" distR="0" wp14:anchorId="1902A6C2" wp14:editId="3C9EA38E">
+            <wp:extent cx="5943600" cy="2529205"/>
+            <wp:effectExtent l="0" t="0" r="0" b="10795"/>
+            <wp:docPr id="24" name="图片 24"/>
             <wp:cNvGraphicFramePr>
               <a:graphicFrameLocks xmlns:a="http://schemas.openxmlformats.org/drawingml/2006/main" noChangeAspect="1"/>
             </wp:cNvGraphicFramePr>
@@ -1667,7 +1445,7 @@
               <a:graphicData uri="http://schemas.openxmlformats.org/drawingml/2006/picture">
                 <pic:pic xmlns:pic="http://schemas.openxmlformats.org/drawingml/2006/picture">
                   <pic:nvPicPr>
-                    <pic:cNvPr id="0" name="Screen Shot 2015-04-17 at 2.04.52 PM.png"/>
+                    <pic:cNvPr id="0" name="Screen Shot 2015-04-24 at 3.17.12 PM.png"/>
                     <pic:cNvPicPr/>
                   </pic:nvPicPr>
                   <pic:blipFill>
@@ -1685,7 +1463,7 @@
                   <pic:spPr>
                     <a:xfrm>
                       <a:off x="0" y="0"/>
-                      <a:ext cx="5943600" cy="2510790"/>
+                      <a:ext cx="5943600" cy="2529205"/>
                     </a:xfrm>
                     <a:prstGeom prst="rect">
                       <a:avLst/>
@@ -1703,15 +1481,34 @@
         <w:pStyle w:val="normal"/>
       </w:pPr>
       <w:r>
+        <w:t>In the Control Panel,</w:t>
+      </w:r>
+      <w:r>
+        <w:t xml:space="preserve"> you can select specific date for attendance record. Y</w:t>
+      </w:r>
+      <w:r>
+        <w:t>ou</w:t>
+      </w:r>
+      <w:r>
+        <w:t xml:space="preserve"> also</w:t>
+      </w:r>
+      <w:r>
+        <w:t xml:space="preserve"> can click “Generate Code” button to generate validate code for student to take attendance. The “turn on/off” can used to control either accept attendance or not at this moment.</w:t>
+      </w:r>
+    </w:p>
+    <w:p>
+      <w:pPr>
+        <w:pStyle w:val="normal"/>
+      </w:pPr>
+      <w:r>
         <w:rPr>
           <w:noProof/>
         </w:rPr>
-        <w:lastRenderedPageBreak/>
         <w:drawing>
-          <wp:inline distT="0" distB="0" distL="0" distR="0" wp14:anchorId="126B25AF" wp14:editId="418285AA">
-            <wp:extent cx="5943600" cy="2510790"/>
-            <wp:effectExtent l="0" t="0" r="0" b="3810"/>
-            <wp:docPr id="35" name="图片 35"/>
+          <wp:inline distT="0" distB="0" distL="0" distR="0" wp14:anchorId="7F6469E0" wp14:editId="01425D16">
+            <wp:extent cx="2400300" cy="1795866"/>
+            <wp:effectExtent l="0" t="0" r="0" b="7620"/>
+            <wp:docPr id="26" name="图片 26"/>
             <wp:cNvGraphicFramePr>
               <a:graphicFrameLocks xmlns:a="http://schemas.openxmlformats.org/drawingml/2006/main" noChangeAspect="1"/>
             </wp:cNvGraphicFramePr>
@@ -1719,7 +1516,7 @@
               <a:graphicData uri="http://schemas.openxmlformats.org/drawingml/2006/picture">
                 <pic:pic xmlns:pic="http://schemas.openxmlformats.org/drawingml/2006/picture">
                   <pic:nvPicPr>
-                    <pic:cNvPr id="0" name="Screen Shot 2015-04-17 at 2.06.44 PM.png"/>
+                    <pic:cNvPr id="0" name="Screen Shot 2015-04-24 at 3.18.38 PM.png"/>
                     <pic:cNvPicPr/>
                   </pic:nvPicPr>
                   <pic:blipFill>
@@ -1737,7 +1534,7 @@
                   <pic:spPr>
                     <a:xfrm>
                       <a:off x="0" y="0"/>
-                      <a:ext cx="5943600" cy="2510790"/>
+                      <a:ext cx="2400414" cy="1795952"/>
                     </a:xfrm>
                     <a:prstGeom prst="rect">
                       <a:avLst/>
@@ -1753,24 +1550,31 @@
     <w:p>
       <w:pPr>
         <w:pStyle w:val="normal"/>
-      </w:pPr>
-      <w:r>
-        <w:t>You can click on specific quiz question to see detail, including question itself and students’ performance.</w:t>
-      </w:r>
-    </w:p>
-    <w:p>
-      <w:pPr>
-        <w:pStyle w:val="normal"/>
-      </w:pPr>
-      <w:r>
         <w:rPr>
           <w:noProof/>
         </w:rPr>
+      </w:pPr>
+      <w:r>
+        <w:rPr>
+          <w:noProof/>
+        </w:rPr>
+        <w:lastRenderedPageBreak/>
+        <w:t>If you turn on status of attendace without generating code, you will get an alert</w:t>
+      </w:r>
+    </w:p>
+    <w:p>
+      <w:pPr>
+        <w:pStyle w:val="normal"/>
+      </w:pPr>
+      <w:r>
+        <w:rPr>
+          <w:noProof/>
+        </w:rPr>
         <w:drawing>
-          <wp:inline distT="0" distB="0" distL="0" distR="0" wp14:anchorId="0CE4B578" wp14:editId="068D94C7">
+          <wp:inline distT="0" distB="0" distL="0" distR="0" wp14:anchorId="79DF6F7F" wp14:editId="2CB87114">
             <wp:extent cx="5943600" cy="2493010"/>
             <wp:effectExtent l="0" t="0" r="0" b="0"/>
-            <wp:docPr id="36" name="图片 36"/>
+            <wp:docPr id="27" name="图片 27"/>
             <wp:cNvGraphicFramePr>
               <a:graphicFrameLocks xmlns:a="http://schemas.openxmlformats.org/drawingml/2006/main" noChangeAspect="1"/>
             </wp:cNvGraphicFramePr>
@@ -1778,7 +1582,7 @@
               <a:graphicData uri="http://schemas.openxmlformats.org/drawingml/2006/picture">
                 <pic:pic xmlns:pic="http://schemas.openxmlformats.org/drawingml/2006/picture">
                   <pic:nvPicPr>
-                    <pic:cNvPr id="0" name="Screen Shot 2015-04-17 at 2.07.43 PM.png"/>
+                    <pic:cNvPr id="0" name="Screen Shot 2015-04-24 at 3.19.34 PM.png"/>
                     <pic:cNvPicPr/>
                   </pic:nvPicPr>
                   <pic:blipFill>
@@ -1814,7 +1618,10 @@
         <w:pStyle w:val="normal"/>
       </w:pPr>
       <w:r>
-        <w:t xml:space="preserve">Click the button on the right top of Quiz Detail panel, you can mark the quiz as completed or uncompleted, and the quiz question will also be put into the corresponding quiz list. </w:t>
+        <w:t>Otherwise, you can begin to collection attendance record. Initially, all students enrolled in the class will be in the absentee list.</w:t>
+      </w:r>
+      <w:r>
+        <w:t xml:space="preserve"> This view will automatically update while students are taking attendance.</w:t>
       </w:r>
     </w:p>
     <w:p>
@@ -1825,12 +1632,11 @@
         <w:rPr>
           <w:noProof/>
         </w:rPr>
-        <w:lastRenderedPageBreak/>
         <w:drawing>
-          <wp:inline distT="0" distB="0" distL="0" distR="0" wp14:anchorId="7CEFB826" wp14:editId="65856089">
-            <wp:extent cx="5943600" cy="2532380"/>
-            <wp:effectExtent l="0" t="0" r="0" b="7620"/>
-            <wp:docPr id="37" name="图片 37"/>
+          <wp:inline distT="0" distB="0" distL="0" distR="0" wp14:anchorId="5F4C07A1" wp14:editId="2657A173">
+            <wp:extent cx="5943600" cy="2515235"/>
+            <wp:effectExtent l="0" t="0" r="0" b="0"/>
+            <wp:docPr id="28" name="图片 28"/>
             <wp:cNvGraphicFramePr>
               <a:graphicFrameLocks xmlns:a="http://schemas.openxmlformats.org/drawingml/2006/main" noChangeAspect="1"/>
             </wp:cNvGraphicFramePr>
@@ -1838,7 +1644,7 @@
               <a:graphicData uri="http://schemas.openxmlformats.org/drawingml/2006/picture">
                 <pic:pic xmlns:pic="http://schemas.openxmlformats.org/drawingml/2006/picture">
                   <pic:nvPicPr>
-                    <pic:cNvPr id="0" name="Screen Shot 2015-04-17 at 2.09.38 PM.png"/>
+                    <pic:cNvPr id="0" name="Screen Shot 2015-04-24 at 3.22.29 PM.png"/>
                     <pic:cNvPicPr/>
                   </pic:nvPicPr>
                   <pic:blipFill>
@@ -1856,7 +1662,7 @@
                   <pic:spPr>
                     <a:xfrm>
                       <a:off x="0" y="0"/>
-                      <a:ext cx="5943600" cy="2532380"/>
+                      <a:ext cx="5943600" cy="2515235"/>
                     </a:xfrm>
                     <a:prstGeom prst="rect">
                       <a:avLst/>
@@ -1872,24 +1678,20 @@
     <w:p>
       <w:pPr>
         <w:pStyle w:val="normal"/>
-      </w:pPr>
-      <w:r>
-        <w:t>You can search quiz question using the search box at the right corner of completed quiz.</w:t>
-      </w:r>
-    </w:p>
-    <w:p>
-      <w:pPr>
-        <w:pStyle w:val="normal"/>
+        <w:rPr>
+          <w:u w:val="single"/>
+        </w:rPr>
       </w:pPr>
       <w:r>
         <w:rPr>
           <w:noProof/>
+          <w:u w:val="single"/>
         </w:rPr>
         <w:drawing>
-          <wp:inline distT="0" distB="0" distL="0" distR="0" wp14:anchorId="62C60721" wp14:editId="5729AA9F">
-            <wp:extent cx="5943600" cy="2484755"/>
-            <wp:effectExtent l="0" t="0" r="0" b="4445"/>
-            <wp:docPr id="38" name="图片 38"/>
+          <wp:inline distT="0" distB="0" distL="0" distR="0" wp14:anchorId="687BDB6B" wp14:editId="1198B287">
+            <wp:extent cx="3200400" cy="2320290"/>
+            <wp:effectExtent l="0" t="0" r="0" b="0"/>
+            <wp:docPr id="29" name="图片 29"/>
             <wp:cNvGraphicFramePr>
               <a:graphicFrameLocks xmlns:a="http://schemas.openxmlformats.org/drawingml/2006/main" noChangeAspect="1"/>
             </wp:cNvGraphicFramePr>
@@ -1897,7 +1699,7 @@
               <a:graphicData uri="http://schemas.openxmlformats.org/drawingml/2006/picture">
                 <pic:pic xmlns:pic="http://schemas.openxmlformats.org/drawingml/2006/picture">
                   <pic:nvPicPr>
-                    <pic:cNvPr id="0" name="Screen Shot 2015-04-17 at 2.10.42 PM.png"/>
+                    <pic:cNvPr id="0" name="Screen Shot 2015-04-24 at 3.25.13 PM.png"/>
                     <pic:cNvPicPr/>
                   </pic:nvPicPr>
                   <pic:blipFill>
@@ -1915,7 +1717,7 @@
                   <pic:spPr>
                     <a:xfrm>
                       <a:off x="0" y="0"/>
-                      <a:ext cx="5943600" cy="2484755"/>
+                      <a:ext cx="3201712" cy="2321241"/>
                     </a:xfrm>
                     <a:prstGeom prst="rect">
                       <a:avLst/>
@@ -1927,15 +1729,43 @@
           </wp:inline>
         </w:drawing>
       </w:r>
+    </w:p>
+    <w:p>
+      <w:pPr>
+        <w:pStyle w:val="normal"/>
+        <w:rPr>
+          <w:u w:val="single"/>
+        </w:rPr>
+      </w:pPr>
+      <w:r>
+        <w:rPr>
+          <w:u w:val="single"/>
+        </w:rPr>
+        <w:lastRenderedPageBreak/>
+        <w:t>Quiz</w:t>
+      </w:r>
+    </w:p>
+    <w:p>
+      <w:pPr>
+        <w:pStyle w:val="normal"/>
+      </w:pPr>
+      <w:r>
+        <w:t xml:space="preserve">In the Quiz view, you can see two sections initially, current quiz and completed quiz. </w:t>
+      </w:r>
+    </w:p>
+    <w:p>
+      <w:pPr>
+        <w:pStyle w:val="normal"/>
+      </w:pPr>
       <w:r>
         <w:rPr>
           <w:noProof/>
         </w:rPr>
         <w:drawing>
-          <wp:inline distT="0" distB="0" distL="0" distR="0" wp14:anchorId="280C8C3A" wp14:editId="7ECCBE46">
-            <wp:extent cx="5943600" cy="2527935"/>
-            <wp:effectExtent l="0" t="0" r="0" b="12065"/>
-            <wp:docPr id="39" name="图片 39"/>
+          <wp:inline distT="0" distB="0" distL="0" distR="0" wp14:anchorId="0AEEC030" wp14:editId="3BA48280">
+            <wp:extent cx="5943600" cy="2536825"/>
+            <wp:effectExtent l="0" t="0" r="0" b="3175"/>
+            <wp:docPr id="33" name="图片 33"/>
             <wp:cNvGraphicFramePr>
               <a:graphicFrameLocks xmlns:a="http://schemas.openxmlformats.org/drawingml/2006/main" noChangeAspect="1"/>
             </wp:cNvGraphicFramePr>
@@ -1943,7 +1773,7 @@
               <a:graphicData uri="http://schemas.openxmlformats.org/drawingml/2006/picture">
                 <pic:pic xmlns:pic="http://schemas.openxmlformats.org/drawingml/2006/picture">
                   <pic:nvPicPr>
-                    <pic:cNvPr id="0" name="Screen Shot 2015-04-17 at 2.11.38 PM.png"/>
+                    <pic:cNvPr id="0" name="Screen Shot 2015-04-17 at 2.02.50 PM.png"/>
                     <pic:cNvPicPr/>
                   </pic:nvPicPr>
                   <pic:blipFill>
@@ -1961,7 +1791,7 @@
                   <pic:spPr>
                     <a:xfrm>
                       <a:off x="0" y="0"/>
-                      <a:ext cx="5943600" cy="2527935"/>
+                      <a:ext cx="5943600" cy="2536825"/>
                     </a:xfrm>
                     <a:prstGeom prst="rect">
                       <a:avLst/>
@@ -1974,6 +1804,451 @@
         </w:drawing>
       </w:r>
     </w:p>
+    <w:p>
+      <w:pPr>
+        <w:pStyle w:val="normal"/>
+      </w:pPr>
+      <w:r>
+        <w:t>You can click “Create Quiz” button to add new quiz to current quiz list. You need to enter the question for the quiz. To add choices for the quiz question, hit “Enter” key or click “Add Choice” button. Ask put choices, you can click the radio button to mark the right answer. Click “Create”, and the new quiz will appear in the current quiz list.</w:t>
+      </w:r>
+    </w:p>
+    <w:p>
+      <w:pPr>
+        <w:pStyle w:val="normal"/>
+      </w:pPr>
+      <w:r>
+        <w:rPr>
+          <w:noProof/>
+        </w:rPr>
+        <w:drawing>
+          <wp:inline distT="0" distB="0" distL="0" distR="0" wp14:anchorId="48730B62" wp14:editId="32A463ED">
+            <wp:extent cx="5943600" cy="2510790"/>
+            <wp:effectExtent l="0" t="0" r="0" b="3810"/>
+            <wp:docPr id="34" name="图片 34"/>
+            <wp:cNvGraphicFramePr>
+              <a:graphicFrameLocks xmlns:a="http://schemas.openxmlformats.org/drawingml/2006/main" noChangeAspect="1"/>
+            </wp:cNvGraphicFramePr>
+            <a:graphic xmlns:a="http://schemas.openxmlformats.org/drawingml/2006/main">
+              <a:graphicData uri="http://schemas.openxmlformats.org/drawingml/2006/picture">
+                <pic:pic xmlns:pic="http://schemas.openxmlformats.org/drawingml/2006/picture">
+                  <pic:nvPicPr>
+                    <pic:cNvPr id="0" name="Screen Shot 2015-04-17 at 2.04.52 PM.png"/>
+                    <pic:cNvPicPr/>
+                  </pic:nvPicPr>
+                  <pic:blipFill>
+                    <a:blip r:embed="rId30">
+                      <a:extLst>
+                        <a:ext uri="{28A0092B-C50C-407E-A947-70E740481C1C}">
+                          <a14:useLocalDpi xmlns:a14="http://schemas.microsoft.com/office/drawing/2010/main" val="0"/>
+                        </a:ext>
+                      </a:extLst>
+                    </a:blip>
+                    <a:stretch>
+                      <a:fillRect/>
+                    </a:stretch>
+                  </pic:blipFill>
+                  <pic:spPr>
+                    <a:xfrm>
+                      <a:off x="0" y="0"/>
+                      <a:ext cx="5943600" cy="2510790"/>
+                    </a:xfrm>
+                    <a:prstGeom prst="rect">
+                      <a:avLst/>
+                    </a:prstGeom>
+                  </pic:spPr>
+                </pic:pic>
+              </a:graphicData>
+            </a:graphic>
+          </wp:inline>
+        </w:drawing>
+      </w:r>
+    </w:p>
+    <w:p>
+      <w:pPr>
+        <w:pStyle w:val="normal"/>
+      </w:pPr>
+      <w:r>
+        <w:rPr>
+          <w:noProof/>
+        </w:rPr>
+        <w:lastRenderedPageBreak/>
+        <w:drawing>
+          <wp:inline distT="0" distB="0" distL="0" distR="0" wp14:anchorId="126B25AF" wp14:editId="418285AA">
+            <wp:extent cx="5943600" cy="2510790"/>
+            <wp:effectExtent l="0" t="0" r="0" b="3810"/>
+            <wp:docPr id="35" name="图片 35"/>
+            <wp:cNvGraphicFramePr>
+              <a:graphicFrameLocks xmlns:a="http://schemas.openxmlformats.org/drawingml/2006/main" noChangeAspect="1"/>
+            </wp:cNvGraphicFramePr>
+            <a:graphic xmlns:a="http://schemas.openxmlformats.org/drawingml/2006/main">
+              <a:graphicData uri="http://schemas.openxmlformats.org/drawingml/2006/picture">
+                <pic:pic xmlns:pic="http://schemas.openxmlformats.org/drawingml/2006/picture">
+                  <pic:nvPicPr>
+                    <pic:cNvPr id="0" name="Screen Shot 2015-04-17 at 2.06.44 PM.png"/>
+                    <pic:cNvPicPr/>
+                  </pic:nvPicPr>
+                  <pic:blipFill>
+                    <a:blip r:embed="rId31">
+                      <a:extLst>
+                        <a:ext uri="{28A0092B-C50C-407E-A947-70E740481C1C}">
+                          <a14:useLocalDpi xmlns:a14="http://schemas.microsoft.com/office/drawing/2010/main" val="0"/>
+                        </a:ext>
+                      </a:extLst>
+                    </a:blip>
+                    <a:stretch>
+                      <a:fillRect/>
+                    </a:stretch>
+                  </pic:blipFill>
+                  <pic:spPr>
+                    <a:xfrm>
+                      <a:off x="0" y="0"/>
+                      <a:ext cx="5943600" cy="2510790"/>
+                    </a:xfrm>
+                    <a:prstGeom prst="rect">
+                      <a:avLst/>
+                    </a:prstGeom>
+                  </pic:spPr>
+                </pic:pic>
+              </a:graphicData>
+            </a:graphic>
+          </wp:inline>
+        </w:drawing>
+      </w:r>
+    </w:p>
+    <w:p>
+      <w:pPr>
+        <w:pStyle w:val="normal"/>
+      </w:pPr>
+      <w:r>
+        <w:t>You can click on specific quiz question to see detail, including question itself and students’ performance.</w:t>
+      </w:r>
+    </w:p>
+    <w:p>
+      <w:pPr>
+        <w:pStyle w:val="normal"/>
+      </w:pPr>
+      <w:r>
+        <w:rPr>
+          <w:noProof/>
+        </w:rPr>
+        <w:drawing>
+          <wp:inline distT="0" distB="0" distL="0" distR="0" wp14:anchorId="358E4B51" wp14:editId="383289FB">
+            <wp:extent cx="5943600" cy="2515235"/>
+            <wp:effectExtent l="0" t="0" r="0" b="0"/>
+            <wp:docPr id="32" name="图片 32"/>
+            <wp:cNvGraphicFramePr>
+              <a:graphicFrameLocks xmlns:a="http://schemas.openxmlformats.org/drawingml/2006/main" noChangeAspect="1"/>
+            </wp:cNvGraphicFramePr>
+            <a:graphic xmlns:a="http://schemas.openxmlformats.org/drawingml/2006/main">
+              <a:graphicData uri="http://schemas.openxmlformats.org/drawingml/2006/picture">
+                <pic:pic xmlns:pic="http://schemas.openxmlformats.org/drawingml/2006/picture">
+                  <pic:nvPicPr>
+                    <pic:cNvPr id="0" name="Screen Shot 2015-04-24 at 3.26.37 PM.png"/>
+                    <pic:cNvPicPr/>
+                  </pic:nvPicPr>
+                  <pic:blipFill>
+                    <a:blip r:embed="rId32">
+                      <a:extLst>
+                        <a:ext uri="{28A0092B-C50C-407E-A947-70E740481C1C}">
+                          <a14:useLocalDpi xmlns:a14="http://schemas.microsoft.com/office/drawing/2010/main" val="0"/>
+                        </a:ext>
+                      </a:extLst>
+                    </a:blip>
+                    <a:stretch>
+                      <a:fillRect/>
+                    </a:stretch>
+                  </pic:blipFill>
+                  <pic:spPr>
+                    <a:xfrm>
+                      <a:off x="0" y="0"/>
+                      <a:ext cx="5943600" cy="2515235"/>
+                    </a:xfrm>
+                    <a:prstGeom prst="rect">
+                      <a:avLst/>
+                    </a:prstGeom>
+                  </pic:spPr>
+                </pic:pic>
+              </a:graphicData>
+            </a:graphic>
+          </wp:inline>
+        </w:drawing>
+      </w:r>
+    </w:p>
+    <w:p>
+      <w:pPr>
+        <w:pStyle w:val="normal"/>
+      </w:pPr>
+      <w:r>
+        <w:rPr>
+          <w:noProof/>
+        </w:rPr>
+        <w:drawing>
+          <wp:inline distT="0" distB="0" distL="0" distR="0" wp14:anchorId="17FF125F" wp14:editId="50185216">
+            <wp:extent cx="5943600" cy="2628900"/>
+            <wp:effectExtent l="0" t="0" r="0" b="12700"/>
+            <wp:docPr id="40" name="图片 40"/>
+            <wp:cNvGraphicFramePr>
+              <a:graphicFrameLocks xmlns:a="http://schemas.openxmlformats.org/drawingml/2006/main" noChangeAspect="1"/>
+            </wp:cNvGraphicFramePr>
+            <a:graphic xmlns:a="http://schemas.openxmlformats.org/drawingml/2006/main">
+              <a:graphicData uri="http://schemas.openxmlformats.org/drawingml/2006/picture">
+                <pic:pic xmlns:pic="http://schemas.openxmlformats.org/drawingml/2006/picture">
+                  <pic:nvPicPr>
+                    <pic:cNvPr id="0" name="Screen Shot 2015-04-24 at 3.27.48 PM.png"/>
+                    <pic:cNvPicPr/>
+                  </pic:nvPicPr>
+                  <pic:blipFill>
+                    <a:blip r:embed="rId33">
+                      <a:extLst>
+                        <a:ext uri="{28A0092B-C50C-407E-A947-70E740481C1C}">
+                          <a14:useLocalDpi xmlns:a14="http://schemas.microsoft.com/office/drawing/2010/main" val="0"/>
+                        </a:ext>
+                      </a:extLst>
+                    </a:blip>
+                    <a:stretch>
+                      <a:fillRect/>
+                    </a:stretch>
+                  </pic:blipFill>
+                  <pic:spPr>
+                    <a:xfrm>
+                      <a:off x="0" y="0"/>
+                      <a:ext cx="5943600" cy="2628900"/>
+                    </a:xfrm>
+                    <a:prstGeom prst="rect">
+                      <a:avLst/>
+                    </a:prstGeom>
+                  </pic:spPr>
+                </pic:pic>
+              </a:graphicData>
+            </a:graphic>
+          </wp:inline>
+        </w:drawing>
+      </w:r>
+    </w:p>
+    <w:p>
+      <w:pPr>
+        <w:pStyle w:val="normal"/>
+      </w:pPr>
+      <w:r>
+        <w:lastRenderedPageBreak/>
+        <w:t xml:space="preserve">Click the button on the right top of Quiz Detail panel, you can mark the quiz as completed or uncompleted, and the quiz question will also be put into the corresponding quiz list. </w:t>
+      </w:r>
+    </w:p>
+    <w:p>
+      <w:pPr>
+        <w:pStyle w:val="normal"/>
+      </w:pPr>
+      <w:r>
+        <w:rPr>
+          <w:noProof/>
+        </w:rPr>
+        <w:drawing>
+          <wp:inline distT="0" distB="0" distL="0" distR="0" wp14:anchorId="3D2DF3CD" wp14:editId="2F2C7356">
+            <wp:extent cx="5943600" cy="2506345"/>
+            <wp:effectExtent l="0" t="0" r="0" b="8255"/>
+            <wp:docPr id="41" name="图片 41"/>
+            <wp:cNvGraphicFramePr>
+              <a:graphicFrameLocks xmlns:a="http://schemas.openxmlformats.org/drawingml/2006/main" noChangeAspect="1"/>
+            </wp:cNvGraphicFramePr>
+            <a:graphic xmlns:a="http://schemas.openxmlformats.org/drawingml/2006/main">
+              <a:graphicData uri="http://schemas.openxmlformats.org/drawingml/2006/picture">
+                <pic:pic xmlns:pic="http://schemas.openxmlformats.org/drawingml/2006/picture">
+                  <pic:nvPicPr>
+                    <pic:cNvPr id="0" name="Screen Shot 2015-04-24 at 3.28.43 PM.png"/>
+                    <pic:cNvPicPr/>
+                  </pic:nvPicPr>
+                  <pic:blipFill>
+                    <a:blip r:embed="rId34">
+                      <a:extLst>
+                        <a:ext uri="{28A0092B-C50C-407E-A947-70E740481C1C}">
+                          <a14:useLocalDpi xmlns:a14="http://schemas.microsoft.com/office/drawing/2010/main" val="0"/>
+                        </a:ext>
+                      </a:extLst>
+                    </a:blip>
+                    <a:stretch>
+                      <a:fillRect/>
+                    </a:stretch>
+                  </pic:blipFill>
+                  <pic:spPr>
+                    <a:xfrm>
+                      <a:off x="0" y="0"/>
+                      <a:ext cx="5943600" cy="2506345"/>
+                    </a:xfrm>
+                    <a:prstGeom prst="rect">
+                      <a:avLst/>
+                    </a:prstGeom>
+                  </pic:spPr>
+                </pic:pic>
+              </a:graphicData>
+            </a:graphic>
+          </wp:inline>
+        </w:drawing>
+      </w:r>
+    </w:p>
+    <w:p>
+      <w:pPr>
+        <w:pStyle w:val="normal"/>
+      </w:pPr>
+      <w:r>
+        <w:rPr>
+          <w:noProof/>
+        </w:rPr>
+        <w:drawing>
+          <wp:inline distT="0" distB="0" distL="0" distR="0" wp14:anchorId="49A01C66" wp14:editId="2425D870">
+            <wp:extent cx="4229100" cy="2465271"/>
+            <wp:effectExtent l="0" t="0" r="0" b="0"/>
+            <wp:docPr id="42" name="图片 42"/>
+            <wp:cNvGraphicFramePr>
+              <a:graphicFrameLocks xmlns:a="http://schemas.openxmlformats.org/drawingml/2006/main" noChangeAspect="1"/>
+            </wp:cNvGraphicFramePr>
+            <a:graphic xmlns:a="http://schemas.openxmlformats.org/drawingml/2006/main">
+              <a:graphicData uri="http://schemas.openxmlformats.org/drawingml/2006/picture">
+                <pic:pic xmlns:pic="http://schemas.openxmlformats.org/drawingml/2006/picture">
+                  <pic:nvPicPr>
+                    <pic:cNvPr id="0" name="Screen Shot 2015-04-24 at 3.29.12 PM.png"/>
+                    <pic:cNvPicPr/>
+                  </pic:nvPicPr>
+                  <pic:blipFill>
+                    <a:blip r:embed="rId35">
+                      <a:extLst>
+                        <a:ext uri="{28A0092B-C50C-407E-A947-70E740481C1C}">
+                          <a14:useLocalDpi xmlns:a14="http://schemas.microsoft.com/office/drawing/2010/main" val="0"/>
+                        </a:ext>
+                      </a:extLst>
+                    </a:blip>
+                    <a:stretch>
+                      <a:fillRect/>
+                    </a:stretch>
+                  </pic:blipFill>
+                  <pic:spPr>
+                    <a:xfrm>
+                      <a:off x="0" y="0"/>
+                      <a:ext cx="4229100" cy="2465271"/>
+                    </a:xfrm>
+                    <a:prstGeom prst="rect">
+                      <a:avLst/>
+                    </a:prstGeom>
+                  </pic:spPr>
+                </pic:pic>
+              </a:graphicData>
+            </a:graphic>
+          </wp:inline>
+        </w:drawing>
+      </w:r>
+    </w:p>
+    <w:p>
+      <w:pPr>
+        <w:pStyle w:val="normal"/>
+      </w:pPr>
+      <w:r>
+        <w:t>You can search quiz question using the search box at the right corner of completed quiz.</w:t>
+      </w:r>
+    </w:p>
+    <w:p>
+      <w:pPr>
+        <w:pStyle w:val="normal"/>
+      </w:pPr>
+      <w:r>
+        <w:rPr>
+          <w:noProof/>
+        </w:rPr>
+        <w:drawing>
+          <wp:inline distT="0" distB="0" distL="0" distR="0" wp14:anchorId="4CC5F78B" wp14:editId="04914E7C">
+            <wp:extent cx="5943600" cy="2536825"/>
+            <wp:effectExtent l="0" t="0" r="0" b="3175"/>
+            <wp:docPr id="43" name="图片 43"/>
+            <wp:cNvGraphicFramePr>
+              <a:graphicFrameLocks xmlns:a="http://schemas.openxmlformats.org/drawingml/2006/main" noChangeAspect="1"/>
+            </wp:cNvGraphicFramePr>
+            <a:graphic xmlns:a="http://schemas.openxmlformats.org/drawingml/2006/main">
+              <a:graphicData uri="http://schemas.openxmlformats.org/drawingml/2006/picture">
+                <pic:pic xmlns:pic="http://schemas.openxmlformats.org/drawingml/2006/picture">
+                  <pic:nvPicPr>
+                    <pic:cNvPr id="0" name="Screen Shot 2015-04-24 at 3.30.59 PM.png"/>
+                    <pic:cNvPicPr/>
+                  </pic:nvPicPr>
+                  <pic:blipFill>
+                    <a:blip r:embed="rId36">
+                      <a:extLst>
+                        <a:ext uri="{28A0092B-C50C-407E-A947-70E740481C1C}">
+                          <a14:useLocalDpi xmlns:a14="http://schemas.microsoft.com/office/drawing/2010/main" val="0"/>
+                        </a:ext>
+                      </a:extLst>
+                    </a:blip>
+                    <a:stretch>
+                      <a:fillRect/>
+                    </a:stretch>
+                  </pic:blipFill>
+                  <pic:spPr>
+                    <a:xfrm>
+                      <a:off x="0" y="0"/>
+                      <a:ext cx="5943600" cy="2536825"/>
+                    </a:xfrm>
+                    <a:prstGeom prst="rect">
+                      <a:avLst/>
+                    </a:prstGeom>
+                  </pic:spPr>
+                </pic:pic>
+              </a:graphicData>
+            </a:graphic>
+          </wp:inline>
+        </w:drawing>
+      </w:r>
+    </w:p>
+    <w:p>
+      <w:pPr>
+        <w:pStyle w:val="normal"/>
+      </w:pPr>
+      <w:bookmarkStart w:id="0" w:name="_GoBack"/>
+      <w:r>
+        <w:rPr>
+          <w:noProof/>
+        </w:rPr>
+        <w:lastRenderedPageBreak/>
+        <w:drawing>
+          <wp:inline distT="0" distB="0" distL="0" distR="0" wp14:anchorId="1B7601EB" wp14:editId="059B42AC">
+            <wp:extent cx="5943600" cy="2549525"/>
+            <wp:effectExtent l="0" t="0" r="0" b="0"/>
+            <wp:docPr id="44" name="图片 44"/>
+            <wp:cNvGraphicFramePr>
+              <a:graphicFrameLocks xmlns:a="http://schemas.openxmlformats.org/drawingml/2006/main" noChangeAspect="1"/>
+            </wp:cNvGraphicFramePr>
+            <a:graphic xmlns:a="http://schemas.openxmlformats.org/drawingml/2006/main">
+              <a:graphicData uri="http://schemas.openxmlformats.org/drawingml/2006/picture">
+                <pic:pic xmlns:pic="http://schemas.openxmlformats.org/drawingml/2006/picture">
+                  <pic:nvPicPr>
+                    <pic:cNvPr id="0" name="Screen Shot 2015-04-24 at 3.31.29 PM.png"/>
+                    <pic:cNvPicPr/>
+                  </pic:nvPicPr>
+                  <pic:blipFill>
+                    <a:blip r:embed="rId37">
+                      <a:extLst>
+                        <a:ext uri="{28A0092B-C50C-407E-A947-70E740481C1C}">
+                          <a14:useLocalDpi xmlns:a14="http://schemas.microsoft.com/office/drawing/2010/main" val="0"/>
+                        </a:ext>
+                      </a:extLst>
+                    </a:blip>
+                    <a:stretch>
+                      <a:fillRect/>
+                    </a:stretch>
+                  </pic:blipFill>
+                  <pic:spPr>
+                    <a:xfrm>
+                      <a:off x="0" y="0"/>
+                      <a:ext cx="5943600" cy="2549525"/>
+                    </a:xfrm>
+                    <a:prstGeom prst="rect">
+                      <a:avLst/>
+                    </a:prstGeom>
+                  </pic:spPr>
+                </pic:pic>
+              </a:graphicData>
+            </a:graphic>
+          </wp:inline>
+        </w:drawing>
+      </w:r>
+      <w:bookmarkEnd w:id="0"/>
+    </w:p>
     <w:sectPr>
       <w:pgSz w:w="12240" w:h="15840"/>
       <w:pgMar w:top="1440" w:right="1440" w:bottom="1440" w:left="1440" w:header="720" w:footer="720" w:gutter="0"/>
@@ -1982,6 +2257,56 @@
     </w:sectPr>
   </w:body>
 </w:document>
+</file>
+
+<file path=word/endnotes.xml><?xml version="1.0" encoding="utf-8"?>
+<w:endnotes xmlns:wpc="http://schemas.microsoft.com/office/word/2010/wordprocessingCanvas" xmlns:mo="http://schemas.microsoft.com/office/mac/office/2008/main" xmlns:mc="http://schemas.openxmlformats.org/markup-compatibility/2006" xmlns:mv="urn:schemas-microsoft-com:mac:vml" xmlns:o="urn:schemas-microsoft-com:office:office" xmlns:r="http://schemas.openxmlformats.org/officeDocument/2006/relationships" xmlns:m="http://schemas.openxmlformats.org/officeDocument/2006/math" xmlns:v="urn:schemas-microsoft-com:vml" xmlns:wp14="http://schemas.microsoft.com/office/word/2010/wordprocessingDrawing" xmlns:wp="http://schemas.openxmlformats.org/drawingml/2006/wordprocessingDrawing" xmlns:w10="urn:schemas-microsoft-com:office:word" xmlns:w="http://schemas.openxmlformats.org/wordprocessingml/2006/main" xmlns:w14="http://schemas.microsoft.com/office/word/2010/wordml" xmlns:wpg="http://schemas.microsoft.com/office/word/2010/wordprocessingGroup" xmlns:wpi="http://schemas.microsoft.com/office/word/2010/wordprocessingInk" xmlns:wne="http://schemas.microsoft.com/office/word/2006/wordml" xmlns:wps="http://schemas.microsoft.com/office/word/2010/wordprocessingShape" mc:Ignorable="w14 wp14">
+  <w:endnote w:type="separator" w:id="-1">
+    <w:p>
+      <w:pPr>
+        <w:spacing w:line="240" w:lineRule="auto"/>
+      </w:pPr>
+      <w:r>
+        <w:separator/>
+      </w:r>
+    </w:p>
+  </w:endnote>
+  <w:endnote w:type="continuationSeparator" w:id="0">
+    <w:p>
+      <w:pPr>
+        <w:spacing w:line="240" w:lineRule="auto"/>
+      </w:pPr>
+      <w:r>
+        <w:continuationSeparator/>
+      </w:r>
+    </w:p>
+  </w:endnote>
+</w:endnotes>
+</file>
+
+<file path=word/footnotes.xml><?xml version="1.0" encoding="utf-8"?>
+<w:footnotes xmlns:wpc="http://schemas.microsoft.com/office/word/2010/wordprocessingCanvas" xmlns:mo="http://schemas.microsoft.com/office/mac/office/2008/main" xmlns:mc="http://schemas.openxmlformats.org/markup-compatibility/2006" xmlns:mv="urn:schemas-microsoft-com:mac:vml" xmlns:o="urn:schemas-microsoft-com:office:office" xmlns:r="http://schemas.openxmlformats.org/officeDocument/2006/relationships" xmlns:m="http://schemas.openxmlformats.org/officeDocument/2006/math" xmlns:v="urn:schemas-microsoft-com:vml" xmlns:wp14="http://schemas.microsoft.com/office/word/2010/wordprocessingDrawing" xmlns:wp="http://schemas.openxmlformats.org/drawingml/2006/wordprocessingDrawing" xmlns:w10="urn:schemas-microsoft-com:office:word" xmlns:w="http://schemas.openxmlformats.org/wordprocessingml/2006/main" xmlns:w14="http://schemas.microsoft.com/office/word/2010/wordml" xmlns:wpg="http://schemas.microsoft.com/office/word/2010/wordprocessingGroup" xmlns:wpi="http://schemas.microsoft.com/office/word/2010/wordprocessingInk" xmlns:wne="http://schemas.microsoft.com/office/word/2006/wordml" xmlns:wps="http://schemas.microsoft.com/office/word/2010/wordprocessingShape" mc:Ignorable="w14 wp14">
+  <w:footnote w:type="separator" w:id="-1">
+    <w:p>
+      <w:pPr>
+        <w:spacing w:line="240" w:lineRule="auto"/>
+      </w:pPr>
+      <w:r>
+        <w:separator/>
+      </w:r>
+    </w:p>
+  </w:footnote>
+  <w:footnote w:type="continuationSeparator" w:id="0">
+    <w:p>
+      <w:pPr>
+        <w:spacing w:line="240" w:lineRule="auto"/>
+      </w:pPr>
+      <w:r>
+        <w:continuationSeparator/>
+      </w:r>
+    </w:p>
+  </w:footnote>
+</w:footnotes>
 </file>
 
 <file path=word/styles.xml><?xml version="1.0" encoding="utf-8"?>
@@ -2351,6 +2676,73 @@
       <w:szCs w:val="18"/>
     </w:rPr>
   </w:style>
+  <w:style w:type="paragraph" w:styleId="a7">
+    <w:name w:val="header"/>
+    <w:basedOn w:val="a"/>
+    <w:link w:val="a8"/>
+    <w:uiPriority w:val="99"/>
+    <w:unhideWhenUsed/>
+    <w:rsid w:val="00E41C0D"/>
+    <w:pPr>
+      <w:pBdr>
+        <w:bottom w:val="single" w:sz="6" w:space="1" w:color="auto"/>
+      </w:pBdr>
+      <w:tabs>
+        <w:tab w:val="center" w:pos="4320"/>
+        <w:tab w:val="right" w:pos="8640"/>
+      </w:tabs>
+      <w:snapToGrid w:val="0"/>
+      <w:spacing w:line="240" w:lineRule="auto"/>
+      <w:jc w:val="center"/>
+    </w:pPr>
+    <w:rPr>
+      <w:sz w:val="18"/>
+      <w:szCs w:val="18"/>
+    </w:rPr>
+  </w:style>
+  <w:style w:type="character" w:customStyle="1" w:styleId="a8">
+    <w:name w:val="页眉字符"/>
+    <w:basedOn w:val="a0"/>
+    <w:link w:val="a7"/>
+    <w:uiPriority w:val="99"/>
+    <w:rsid w:val="00E41C0D"/>
+    <w:rPr>
+      <w:sz w:val="18"/>
+      <w:szCs w:val="18"/>
+    </w:rPr>
+  </w:style>
+  <w:style w:type="paragraph" w:styleId="a9">
+    <w:name w:val="footer"/>
+    <w:basedOn w:val="a"/>
+    <w:link w:val="aa"/>
+    <w:uiPriority w:val="99"/>
+    <w:unhideWhenUsed/>
+    <w:rsid w:val="00E41C0D"/>
+    <w:pPr>
+      <w:tabs>
+        <w:tab w:val="center" w:pos="4320"/>
+        <w:tab w:val="right" w:pos="8640"/>
+      </w:tabs>
+      <w:snapToGrid w:val="0"/>
+      <w:spacing w:line="240" w:lineRule="auto"/>
+      <w:jc w:val="left"/>
+    </w:pPr>
+    <w:rPr>
+      <w:sz w:val="18"/>
+      <w:szCs w:val="18"/>
+    </w:rPr>
+  </w:style>
+  <w:style w:type="character" w:customStyle="1" w:styleId="aa">
+    <w:name w:val="页脚字符"/>
+    <w:basedOn w:val="a0"/>
+    <w:link w:val="a9"/>
+    <w:uiPriority w:val="99"/>
+    <w:rsid w:val="00E41C0D"/>
+    <w:rPr>
+      <w:sz w:val="18"/>
+      <w:szCs w:val="18"/>
+    </w:rPr>
+  </w:style>
 </w:styles>
 </file>
 
@@ -2717,6 +3109,73 @@
     <w:rsid w:val="00F2527E"/>
     <w:rPr>
       <w:rFonts w:ascii="Lucida Grande" w:hAnsi="Lucida Grande" w:cs="Lucida Grande"/>
+      <w:sz w:val="18"/>
+      <w:szCs w:val="18"/>
+    </w:rPr>
+  </w:style>
+  <w:style w:type="paragraph" w:styleId="a7">
+    <w:name w:val="header"/>
+    <w:basedOn w:val="a"/>
+    <w:link w:val="a8"/>
+    <w:uiPriority w:val="99"/>
+    <w:unhideWhenUsed/>
+    <w:rsid w:val="00E41C0D"/>
+    <w:pPr>
+      <w:pBdr>
+        <w:bottom w:val="single" w:sz="6" w:space="1" w:color="auto"/>
+      </w:pBdr>
+      <w:tabs>
+        <w:tab w:val="center" w:pos="4320"/>
+        <w:tab w:val="right" w:pos="8640"/>
+      </w:tabs>
+      <w:snapToGrid w:val="0"/>
+      <w:spacing w:line="240" w:lineRule="auto"/>
+      <w:jc w:val="center"/>
+    </w:pPr>
+    <w:rPr>
+      <w:sz w:val="18"/>
+      <w:szCs w:val="18"/>
+    </w:rPr>
+  </w:style>
+  <w:style w:type="character" w:customStyle="1" w:styleId="a8">
+    <w:name w:val="页眉字符"/>
+    <w:basedOn w:val="a0"/>
+    <w:link w:val="a7"/>
+    <w:uiPriority w:val="99"/>
+    <w:rsid w:val="00E41C0D"/>
+    <w:rPr>
+      <w:sz w:val="18"/>
+      <w:szCs w:val="18"/>
+    </w:rPr>
+  </w:style>
+  <w:style w:type="paragraph" w:styleId="a9">
+    <w:name w:val="footer"/>
+    <w:basedOn w:val="a"/>
+    <w:link w:val="aa"/>
+    <w:uiPriority w:val="99"/>
+    <w:unhideWhenUsed/>
+    <w:rsid w:val="00E41C0D"/>
+    <w:pPr>
+      <w:tabs>
+        <w:tab w:val="center" w:pos="4320"/>
+        <w:tab w:val="right" w:pos="8640"/>
+      </w:tabs>
+      <w:snapToGrid w:val="0"/>
+      <w:spacing w:line="240" w:lineRule="auto"/>
+      <w:jc w:val="left"/>
+    </w:pPr>
+    <w:rPr>
+      <w:sz w:val="18"/>
+      <w:szCs w:val="18"/>
+    </w:rPr>
+  </w:style>
+  <w:style w:type="character" w:customStyle="1" w:styleId="aa">
+    <w:name w:val="页脚字符"/>
+    <w:basedOn w:val="a0"/>
+    <w:link w:val="a9"/>
+    <w:uiPriority w:val="99"/>
+    <w:rsid w:val="00E41C0D"/>
+    <w:rPr>
       <w:sz w:val="18"/>
       <w:szCs w:val="18"/>
     </w:rPr>

</xml_diff>

<commit_message>
update manual testing plan for web
</commit_message>
<xml_diff>
--- a/web/tests/manual_test_plan.docx
+++ b/web/tests/manual_test_plan.docx
@@ -226,89 +226,56 @@
     <w:p>
       <w:pPr>
         <w:pStyle w:val="normal"/>
-        <w:rPr>
-          <w:rFonts w:hint="eastAsia"/>
-        </w:rPr>
-      </w:pPr>
-    </w:p>
-    <w:p>
-      <w:pPr>
-        <w:pStyle w:val="normal"/>
-        <w:rPr>
-          <w:rFonts w:hint="eastAsia"/>
-        </w:rPr>
-      </w:pPr>
-    </w:p>
-    <w:p>
-      <w:pPr>
-        <w:pStyle w:val="normal"/>
-        <w:rPr>
-          <w:rFonts w:hint="eastAsia"/>
-        </w:rPr>
-      </w:pPr>
-    </w:p>
-    <w:p>
-      <w:pPr>
-        <w:pStyle w:val="normal"/>
-        <w:rPr>
-          <w:rFonts w:hint="eastAsia"/>
-        </w:rPr>
-      </w:pPr>
-    </w:p>
-    <w:p>
-      <w:pPr>
-        <w:pStyle w:val="normal"/>
-        <w:rPr>
-          <w:rFonts w:hint="eastAsia"/>
-        </w:rPr>
-      </w:pPr>
-    </w:p>
-    <w:p>
-      <w:pPr>
-        <w:pStyle w:val="normal"/>
-        <w:rPr>
-          <w:rFonts w:hint="eastAsia"/>
-        </w:rPr>
-      </w:pPr>
-    </w:p>
-    <w:p>
-      <w:pPr>
-        <w:pStyle w:val="normal"/>
-        <w:rPr>
-          <w:rFonts w:hint="eastAsia"/>
-        </w:rPr>
-      </w:pPr>
-    </w:p>
-    <w:p>
-      <w:pPr>
-        <w:pStyle w:val="normal"/>
-        <w:rPr>
-          <w:rFonts w:hint="eastAsia"/>
-        </w:rPr>
-      </w:pPr>
-    </w:p>
-    <w:p>
-      <w:pPr>
-        <w:pStyle w:val="normal"/>
-        <w:rPr>
-          <w:rFonts w:hint="eastAsia"/>
-        </w:rPr>
-      </w:pPr>
-    </w:p>
-    <w:p>
-      <w:pPr>
-        <w:pStyle w:val="normal"/>
-        <w:rPr>
-          <w:rFonts w:hint="eastAsia"/>
-        </w:rPr>
-      </w:pPr>
-    </w:p>
-    <w:p>
-      <w:pPr>
-        <w:pStyle w:val="normal"/>
-        <w:rPr>
-          <w:rFonts w:hint="eastAsia"/>
-        </w:rPr>
+      </w:pPr>
+    </w:p>
+    <w:p>
+      <w:pPr>
+        <w:pStyle w:val="normal"/>
+      </w:pPr>
+    </w:p>
+    <w:p>
+      <w:pPr>
+        <w:pStyle w:val="normal"/>
+      </w:pPr>
+    </w:p>
+    <w:p>
+      <w:pPr>
+        <w:pStyle w:val="normal"/>
+      </w:pPr>
+    </w:p>
+    <w:p>
+      <w:pPr>
+        <w:pStyle w:val="normal"/>
+      </w:pPr>
+    </w:p>
+    <w:p>
+      <w:pPr>
+        <w:pStyle w:val="normal"/>
+      </w:pPr>
+    </w:p>
+    <w:p>
+      <w:pPr>
+        <w:pStyle w:val="normal"/>
+      </w:pPr>
+    </w:p>
+    <w:p>
+      <w:pPr>
+        <w:pStyle w:val="normal"/>
+      </w:pPr>
+    </w:p>
+    <w:p>
+      <w:pPr>
+        <w:pStyle w:val="normal"/>
+      </w:pPr>
+    </w:p>
+    <w:p>
+      <w:pPr>
+        <w:pStyle w:val="normal"/>
+      </w:pPr>
+    </w:p>
+    <w:p>
+      <w:pPr>
+        <w:pStyle w:val="normal"/>
       </w:pPr>
     </w:p>
     <w:p>
@@ -374,9 +341,6 @@
     <w:p>
       <w:pPr>
         <w:pStyle w:val="normal"/>
-        <w:rPr>
-          <w:rFonts w:hint="eastAsia"/>
-        </w:rPr>
       </w:pPr>
     </w:p>
     <w:p>
@@ -2198,8 +2162,10 @@
     <w:p>
       <w:pPr>
         <w:pStyle w:val="normal"/>
-      </w:pPr>
-      <w:bookmarkStart w:id="0" w:name="_GoBack"/>
+        <w:rPr>
+          <w:rFonts w:hint="eastAsia"/>
+        </w:rPr>
+      </w:pPr>
       <w:r>
         <w:rPr>
           <w:noProof/>
@@ -2236,6 +2202,632 @@
                     <a:xfrm>
                       <a:off x="0" y="0"/>
                       <a:ext cx="5943600" cy="2549525"/>
+                    </a:xfrm>
+                    <a:prstGeom prst="rect">
+                      <a:avLst/>
+                    </a:prstGeom>
+                  </pic:spPr>
+                </pic:pic>
+              </a:graphicData>
+            </a:graphic>
+          </wp:inline>
+        </w:drawing>
+      </w:r>
+    </w:p>
+    <w:p>
+      <w:pPr>
+        <w:pStyle w:val="normal"/>
+        <w:rPr>
+          <w:u w:val="single"/>
+        </w:rPr>
+      </w:pPr>
+    </w:p>
+    <w:p>
+      <w:pPr>
+        <w:pStyle w:val="normal"/>
+        <w:rPr>
+          <w:u w:val="single"/>
+        </w:rPr>
+      </w:pPr>
+      <w:r>
+        <w:rPr>
+          <w:u w:val="single"/>
+        </w:rPr>
+        <w:t>Presentation</w:t>
+      </w:r>
+    </w:p>
+    <w:p>
+      <w:pPr>
+        <w:pStyle w:val="normal"/>
+      </w:pPr>
+      <w:proofErr w:type="spellStart"/>
+      <w:r>
+        <w:t>EverEdu</w:t>
+      </w:r>
+      <w:proofErr w:type="spellEnd"/>
+      <w:r>
+        <w:t xml:space="preserve"> allows students to present from it smart phone and project the video on instructor’s client.</w:t>
+      </w:r>
+    </w:p>
+    <w:p>
+      <w:pPr>
+        <w:pStyle w:val="normal"/>
+      </w:pPr>
+      <w:r>
+        <w:rPr>
+          <w:noProof/>
+        </w:rPr>
+        <w:drawing>
+          <wp:inline distT="0" distB="0" distL="0" distR="0" wp14:anchorId="481E0001" wp14:editId="74918E13">
+            <wp:extent cx="5943600" cy="2506345"/>
+            <wp:effectExtent l="0" t="0" r="0" b="8255"/>
+            <wp:docPr id="6" name="图片 6"/>
+            <wp:cNvGraphicFramePr>
+              <a:graphicFrameLocks xmlns:a="http://schemas.openxmlformats.org/drawingml/2006/main" noChangeAspect="1"/>
+            </wp:cNvGraphicFramePr>
+            <a:graphic xmlns:a="http://schemas.openxmlformats.org/drawingml/2006/main">
+              <a:graphicData uri="http://schemas.openxmlformats.org/drawingml/2006/picture">
+                <pic:pic xmlns:pic="http://schemas.openxmlformats.org/drawingml/2006/picture">
+                  <pic:nvPicPr>
+                    <pic:cNvPr id="0" name="Screen Shot 2015-05-01 at 12.58.35 PM.png"/>
+                    <pic:cNvPicPr/>
+                  </pic:nvPicPr>
+                  <pic:blipFill>
+                    <a:blip r:embed="rId38">
+                      <a:extLst>
+                        <a:ext uri="{28A0092B-C50C-407E-A947-70E740481C1C}">
+                          <a14:useLocalDpi xmlns:a14="http://schemas.microsoft.com/office/drawing/2010/main" val="0"/>
+                        </a:ext>
+                      </a:extLst>
+                    </a:blip>
+                    <a:stretch>
+                      <a:fillRect/>
+                    </a:stretch>
+                  </pic:blipFill>
+                  <pic:spPr>
+                    <a:xfrm>
+                      <a:off x="0" y="0"/>
+                      <a:ext cx="5943600" cy="2506345"/>
+                    </a:xfrm>
+                    <a:prstGeom prst="rect">
+                      <a:avLst/>
+                    </a:prstGeom>
+                  </pic:spPr>
+                </pic:pic>
+              </a:graphicData>
+            </a:graphic>
+          </wp:inline>
+        </w:drawing>
+      </w:r>
+    </w:p>
+    <w:p>
+      <w:pPr>
+        <w:pStyle w:val="normal"/>
+      </w:pPr>
+    </w:p>
+    <w:p>
+      <w:pPr>
+        <w:pStyle w:val="normal"/>
+      </w:pPr>
+    </w:p>
+    <w:p>
+      <w:pPr>
+        <w:pStyle w:val="normal"/>
+      </w:pPr>
+    </w:p>
+    <w:p>
+      <w:pPr>
+        <w:pStyle w:val="normal"/>
+      </w:pPr>
+    </w:p>
+    <w:p>
+      <w:pPr>
+        <w:pStyle w:val="normal"/>
+      </w:pPr>
+    </w:p>
+    <w:p>
+      <w:pPr>
+        <w:pStyle w:val="normal"/>
+      </w:pPr>
+    </w:p>
+    <w:p>
+      <w:pPr>
+        <w:pStyle w:val="normal"/>
+      </w:pPr>
+    </w:p>
+    <w:p>
+      <w:pPr>
+        <w:pStyle w:val="normal"/>
+      </w:pPr>
+    </w:p>
+    <w:p>
+      <w:pPr>
+        <w:pStyle w:val="normal"/>
+      </w:pPr>
+    </w:p>
+    <w:p>
+      <w:pPr>
+        <w:pStyle w:val="normal"/>
+      </w:pPr>
+    </w:p>
+    <w:p>
+      <w:pPr>
+        <w:pStyle w:val="normal"/>
+      </w:pPr>
+    </w:p>
+    <w:p>
+      <w:pPr>
+        <w:pStyle w:val="normal"/>
+      </w:pPr>
+      <w:r>
+        <w:lastRenderedPageBreak/>
+        <w:t>After Students submit presentation request, you are able to view these requests in Request List Widget. You can perform two actions for items in the request list: accept request or delete request.</w:t>
+      </w:r>
+    </w:p>
+    <w:p>
+      <w:pPr>
+        <w:pStyle w:val="normal"/>
+      </w:pPr>
+      <w:r>
+        <w:rPr>
+          <w:noProof/>
+        </w:rPr>
+        <w:drawing>
+          <wp:inline distT="0" distB="0" distL="0" distR="0" wp14:anchorId="41ADB795" wp14:editId="23D33AAF">
+            <wp:extent cx="5943600" cy="2501900"/>
+            <wp:effectExtent l="0" t="0" r="0" b="12700"/>
+            <wp:docPr id="10" name="图片 10"/>
+            <wp:cNvGraphicFramePr>
+              <a:graphicFrameLocks xmlns:a="http://schemas.openxmlformats.org/drawingml/2006/main" noChangeAspect="1"/>
+            </wp:cNvGraphicFramePr>
+            <a:graphic xmlns:a="http://schemas.openxmlformats.org/drawingml/2006/main">
+              <a:graphicData uri="http://schemas.openxmlformats.org/drawingml/2006/picture">
+                <pic:pic xmlns:pic="http://schemas.openxmlformats.org/drawingml/2006/picture">
+                  <pic:nvPicPr>
+                    <pic:cNvPr id="0" name="Screen Shot 2015-05-01 at 1.04.09 PM.png"/>
+                    <pic:cNvPicPr/>
+                  </pic:nvPicPr>
+                  <pic:blipFill>
+                    <a:blip r:embed="rId39">
+                      <a:extLst>
+                        <a:ext uri="{28A0092B-C50C-407E-A947-70E740481C1C}">
+                          <a14:useLocalDpi xmlns:a14="http://schemas.microsoft.com/office/drawing/2010/main" val="0"/>
+                        </a:ext>
+                      </a:extLst>
+                    </a:blip>
+                    <a:stretch>
+                      <a:fillRect/>
+                    </a:stretch>
+                  </pic:blipFill>
+                  <pic:spPr>
+                    <a:xfrm>
+                      <a:off x="0" y="0"/>
+                      <a:ext cx="5943600" cy="2501900"/>
+                    </a:xfrm>
+                    <a:prstGeom prst="rect">
+                      <a:avLst/>
+                    </a:prstGeom>
+                  </pic:spPr>
+                </pic:pic>
+              </a:graphicData>
+            </a:graphic>
+          </wp:inline>
+        </w:drawing>
+      </w:r>
+      <w:r>
+        <w:rPr>
+          <w:noProof/>
+        </w:rPr>
+        <w:drawing>
+          <wp:inline distT="0" distB="0" distL="0" distR="0" wp14:anchorId="23C67196" wp14:editId="61EC489D">
+            <wp:extent cx="4000500" cy="1731723"/>
+            <wp:effectExtent l="0" t="0" r="0" b="0"/>
+            <wp:docPr id="12" name="图片 12"/>
+            <wp:cNvGraphicFramePr>
+              <a:graphicFrameLocks xmlns:a="http://schemas.openxmlformats.org/drawingml/2006/main" noChangeAspect="1"/>
+            </wp:cNvGraphicFramePr>
+            <a:graphic xmlns:a="http://schemas.openxmlformats.org/drawingml/2006/main">
+              <a:graphicData uri="http://schemas.openxmlformats.org/drawingml/2006/picture">
+                <pic:pic xmlns:pic="http://schemas.openxmlformats.org/drawingml/2006/picture">
+                  <pic:nvPicPr>
+                    <pic:cNvPr id="0" name="Screen Shot 2015-05-01 at 1.04.19 PM.png"/>
+                    <pic:cNvPicPr/>
+                  </pic:nvPicPr>
+                  <pic:blipFill>
+                    <a:blip r:embed="rId40">
+                      <a:extLst>
+                        <a:ext uri="{28A0092B-C50C-407E-A947-70E740481C1C}">
+                          <a14:useLocalDpi xmlns:a14="http://schemas.microsoft.com/office/drawing/2010/main" val="0"/>
+                        </a:ext>
+                      </a:extLst>
+                    </a:blip>
+                    <a:stretch>
+                      <a:fillRect/>
+                    </a:stretch>
+                  </pic:blipFill>
+                  <pic:spPr>
+                    <a:xfrm>
+                      <a:off x="0" y="0"/>
+                      <a:ext cx="4000500" cy="1731723"/>
+                    </a:xfrm>
+                    <a:prstGeom prst="rect">
+                      <a:avLst/>
+                    </a:prstGeom>
+                  </pic:spPr>
+                </pic:pic>
+              </a:graphicData>
+            </a:graphic>
+          </wp:inline>
+        </w:drawing>
+      </w:r>
+    </w:p>
+    <w:p>
+      <w:pPr>
+        <w:pStyle w:val="normal"/>
+      </w:pPr>
+      <w:r>
+        <w:t>If you accept students’ requests, the students are able to present</w:t>
+      </w:r>
+      <w:r>
+        <w:t>. Their video will show up at right side in Video Widget.</w:t>
+      </w:r>
+    </w:p>
+    <w:p>
+      <w:pPr>
+        <w:pStyle w:val="normal"/>
+      </w:pPr>
+      <w:r>
+        <w:rPr>
+          <w:noProof/>
+        </w:rPr>
+        <w:drawing>
+          <wp:inline distT="0" distB="0" distL="0" distR="0" wp14:anchorId="663E07B4" wp14:editId="2F3072EA">
+            <wp:extent cx="5943600" cy="2515235"/>
+            <wp:effectExtent l="0" t="0" r="0" b="0"/>
+            <wp:docPr id="22" name="图片 22"/>
+            <wp:cNvGraphicFramePr>
+              <a:graphicFrameLocks xmlns:a="http://schemas.openxmlformats.org/drawingml/2006/main" noChangeAspect="1"/>
+            </wp:cNvGraphicFramePr>
+            <a:graphic xmlns:a="http://schemas.openxmlformats.org/drawingml/2006/main">
+              <a:graphicData uri="http://schemas.openxmlformats.org/drawingml/2006/picture">
+                <pic:pic xmlns:pic="http://schemas.openxmlformats.org/drawingml/2006/picture">
+                  <pic:nvPicPr>
+                    <pic:cNvPr id="0" name="Screen Shot 2015-05-01 at 1.04.50 PM.png"/>
+                    <pic:cNvPicPr/>
+                  </pic:nvPicPr>
+                  <pic:blipFill>
+                    <a:blip r:embed="rId41">
+                      <a:extLst>
+                        <a:ext uri="{28A0092B-C50C-407E-A947-70E740481C1C}">
+                          <a14:useLocalDpi xmlns:a14="http://schemas.microsoft.com/office/drawing/2010/main" val="0"/>
+                        </a:ext>
+                      </a:extLst>
+                    </a:blip>
+                    <a:stretch>
+                      <a:fillRect/>
+                    </a:stretch>
+                  </pic:blipFill>
+                  <pic:spPr>
+                    <a:xfrm>
+                      <a:off x="0" y="0"/>
+                      <a:ext cx="5943600" cy="2515235"/>
+                    </a:xfrm>
+                    <a:prstGeom prst="rect">
+                      <a:avLst/>
+                    </a:prstGeom>
+                  </pic:spPr>
+                </pic:pic>
+              </a:graphicData>
+            </a:graphic>
+          </wp:inline>
+        </w:drawing>
+      </w:r>
+    </w:p>
+    <w:p>
+      <w:pPr>
+        <w:pStyle w:val="normal"/>
+      </w:pPr>
+      <w:r>
+        <w:rPr>
+          <w:noProof/>
+        </w:rPr>
+        <w:lastRenderedPageBreak/>
+        <w:drawing>
+          <wp:inline distT="0" distB="0" distL="0" distR="0" wp14:anchorId="794D3F0B" wp14:editId="610948B9">
+            <wp:extent cx="4991100" cy="1765300"/>
+            <wp:effectExtent l="0" t="0" r="12700" b="12700"/>
+            <wp:docPr id="25" name="图片 25"/>
+            <wp:cNvGraphicFramePr>
+              <a:graphicFrameLocks xmlns:a="http://schemas.openxmlformats.org/drawingml/2006/main" noChangeAspect="1"/>
+            </wp:cNvGraphicFramePr>
+            <a:graphic xmlns:a="http://schemas.openxmlformats.org/drawingml/2006/main">
+              <a:graphicData uri="http://schemas.openxmlformats.org/drawingml/2006/picture">
+                <pic:pic xmlns:pic="http://schemas.openxmlformats.org/drawingml/2006/picture">
+                  <pic:nvPicPr>
+                    <pic:cNvPr id="0" name="Screen Shot 2015-05-01 at 1.04.26 PM.png"/>
+                    <pic:cNvPicPr/>
+                  </pic:nvPicPr>
+                  <pic:blipFill>
+                    <a:blip r:embed="rId42">
+                      <a:extLst>
+                        <a:ext uri="{28A0092B-C50C-407E-A947-70E740481C1C}">
+                          <a14:useLocalDpi xmlns:a14="http://schemas.microsoft.com/office/drawing/2010/main" val="0"/>
+                        </a:ext>
+                      </a:extLst>
+                    </a:blip>
+                    <a:stretch>
+                      <a:fillRect/>
+                    </a:stretch>
+                  </pic:blipFill>
+                  <pic:spPr>
+                    <a:xfrm>
+                      <a:off x="0" y="0"/>
+                      <a:ext cx="4991100" cy="1765300"/>
+                    </a:xfrm>
+                    <a:prstGeom prst="rect">
+                      <a:avLst/>
+                    </a:prstGeom>
+                  </pic:spPr>
+                </pic:pic>
+              </a:graphicData>
+            </a:graphic>
+          </wp:inline>
+        </w:drawing>
+      </w:r>
+    </w:p>
+    <w:p>
+      <w:pPr>
+        <w:pStyle w:val="normal"/>
+      </w:pPr>
+    </w:p>
+    <w:p>
+      <w:pPr>
+        <w:pStyle w:val="normal"/>
+      </w:pPr>
+      <w:r>
+        <w:t>If you delete the request while students are presenting, the video will be shut down.</w:t>
+      </w:r>
+    </w:p>
+    <w:p>
+      <w:pPr>
+        <w:pStyle w:val="normal"/>
+      </w:pPr>
+    </w:p>
+    <w:p>
+      <w:pPr>
+        <w:pStyle w:val="normal"/>
+        <w:rPr>
+          <w:u w:val="single"/>
+        </w:rPr>
+      </w:pPr>
+      <w:r>
+        <w:rPr>
+          <w:u w:val="single"/>
+        </w:rPr>
+        <w:t>Chat</w:t>
+      </w:r>
+    </w:p>
+    <w:p>
+      <w:pPr>
+        <w:pStyle w:val="normal"/>
+      </w:pPr>
+      <w:r>
+        <w:t>In the same view of presentation, the instructor can also communicate with student in side the chat room.</w:t>
+      </w:r>
+    </w:p>
+    <w:p>
+      <w:pPr>
+        <w:pStyle w:val="normal"/>
+      </w:pPr>
+      <w:r>
+        <w:rPr>
+          <w:noProof/>
+        </w:rPr>
+        <w:lastRenderedPageBreak/>
+        <w:drawing>
+          <wp:inline distT="0" distB="0" distL="0" distR="0" wp14:anchorId="2C6587DC" wp14:editId="4FC14753">
+            <wp:extent cx="5943600" cy="2924175"/>
+            <wp:effectExtent l="0" t="0" r="0" b="0"/>
+            <wp:docPr id="30" name="图片 30"/>
+            <wp:cNvGraphicFramePr>
+              <a:graphicFrameLocks xmlns:a="http://schemas.openxmlformats.org/drawingml/2006/main" noChangeAspect="1"/>
+            </wp:cNvGraphicFramePr>
+            <a:graphic xmlns:a="http://schemas.openxmlformats.org/drawingml/2006/main">
+              <a:graphicData uri="http://schemas.openxmlformats.org/drawingml/2006/picture">
+                <pic:pic xmlns:pic="http://schemas.openxmlformats.org/drawingml/2006/picture">
+                  <pic:nvPicPr>
+                    <pic:cNvPr id="0" name="Screen Shot 2015-05-01 at 1.19.23 PM.png"/>
+                    <pic:cNvPicPr/>
+                  </pic:nvPicPr>
+                  <pic:blipFill>
+                    <a:blip r:embed="rId43">
+                      <a:extLst>
+                        <a:ext uri="{28A0092B-C50C-407E-A947-70E740481C1C}">
+                          <a14:useLocalDpi xmlns:a14="http://schemas.microsoft.com/office/drawing/2010/main" val="0"/>
+                        </a:ext>
+                      </a:extLst>
+                    </a:blip>
+                    <a:stretch>
+                      <a:fillRect/>
+                    </a:stretch>
+                  </pic:blipFill>
+                  <pic:spPr>
+                    <a:xfrm>
+                      <a:off x="0" y="0"/>
+                      <a:ext cx="5943600" cy="2924175"/>
+                    </a:xfrm>
+                    <a:prstGeom prst="rect">
+                      <a:avLst/>
+                    </a:prstGeom>
+                  </pic:spPr>
+                </pic:pic>
+              </a:graphicData>
+            </a:graphic>
+          </wp:inline>
+        </w:drawing>
+      </w:r>
+      <w:r>
+        <w:rPr>
+          <w:noProof/>
+        </w:rPr>
+        <w:drawing>
+          <wp:inline distT="0" distB="0" distL="0" distR="0" wp14:anchorId="2F76A0EE" wp14:editId="0A0BF08E">
+            <wp:extent cx="5856620" cy="4617720"/>
+            <wp:effectExtent l="0" t="0" r="10795" b="5080"/>
+            <wp:docPr id="31" name="图片 31"/>
+            <wp:cNvGraphicFramePr>
+              <a:graphicFrameLocks xmlns:a="http://schemas.openxmlformats.org/drawingml/2006/main" noChangeAspect="1"/>
+            </wp:cNvGraphicFramePr>
+            <a:graphic xmlns:a="http://schemas.openxmlformats.org/drawingml/2006/main">
+              <a:graphicData uri="http://schemas.openxmlformats.org/drawingml/2006/picture">
+                <pic:pic xmlns:pic="http://schemas.openxmlformats.org/drawingml/2006/picture">
+                  <pic:nvPicPr>
+                    <pic:cNvPr id="0" name="Screen Shot 2015-05-01 at 1.19.48 PM.png"/>
+                    <pic:cNvPicPr/>
+                  </pic:nvPicPr>
+                  <pic:blipFill>
+                    <a:blip r:embed="rId44">
+                      <a:extLst>
+                        <a:ext uri="{28A0092B-C50C-407E-A947-70E740481C1C}">
+                          <a14:useLocalDpi xmlns:a14="http://schemas.microsoft.com/office/drawing/2010/main" val="0"/>
+                        </a:ext>
+                      </a:extLst>
+                    </a:blip>
+                    <a:stretch>
+                      <a:fillRect/>
+                    </a:stretch>
+                  </pic:blipFill>
+                  <pic:spPr>
+                    <a:xfrm>
+                      <a:off x="0" y="0"/>
+                      <a:ext cx="5856921" cy="4617957"/>
+                    </a:xfrm>
+                    <a:prstGeom prst="rect">
+                      <a:avLst/>
+                    </a:prstGeom>
+                  </pic:spPr>
+                </pic:pic>
+              </a:graphicData>
+            </a:graphic>
+          </wp:inline>
+        </w:drawing>
+      </w:r>
+    </w:p>
+    <w:p>
+      <w:pPr>
+        <w:pStyle w:val="normal"/>
+      </w:pPr>
+    </w:p>
+    <w:p>
+      <w:pPr>
+        <w:pStyle w:val="normal"/>
+      </w:pPr>
+    </w:p>
+    <w:p>
+      <w:pPr>
+        <w:pStyle w:val="normal"/>
+      </w:pPr>
+    </w:p>
+    <w:p>
+      <w:pPr>
+        <w:pStyle w:val="normal"/>
+      </w:pPr>
+      <w:r>
+        <w:lastRenderedPageBreak/>
+        <w:t>You can enter your message at bottom input field and click “Send” button to send the message</w:t>
+      </w:r>
+    </w:p>
+    <w:p>
+      <w:pPr>
+        <w:pStyle w:val="normal"/>
+      </w:pPr>
+      <w:r>
+        <w:rPr>
+          <w:noProof/>
+        </w:rPr>
+        <w:drawing>
+          <wp:inline distT="0" distB="0" distL="0" distR="0" wp14:anchorId="7D0BE916" wp14:editId="2AC986F2">
+            <wp:extent cx="5943600" cy="2519045"/>
+            <wp:effectExtent l="0" t="0" r="0" b="0"/>
+            <wp:docPr id="36" name="图片 36"/>
+            <wp:cNvGraphicFramePr>
+              <a:graphicFrameLocks xmlns:a="http://schemas.openxmlformats.org/drawingml/2006/main" noChangeAspect="1"/>
+            </wp:cNvGraphicFramePr>
+            <a:graphic xmlns:a="http://schemas.openxmlformats.org/drawingml/2006/main">
+              <a:graphicData uri="http://schemas.openxmlformats.org/drawingml/2006/picture">
+                <pic:pic xmlns:pic="http://schemas.openxmlformats.org/drawingml/2006/picture">
+                  <pic:nvPicPr>
+                    <pic:cNvPr id="0" name="Screen Shot 2015-05-01 at 1.20.04 PM.png"/>
+                    <pic:cNvPicPr/>
+                  </pic:nvPicPr>
+                  <pic:blipFill>
+                    <a:blip r:embed="rId45">
+                      <a:extLst>
+                        <a:ext uri="{28A0092B-C50C-407E-A947-70E740481C1C}">
+                          <a14:useLocalDpi xmlns:a14="http://schemas.microsoft.com/office/drawing/2010/main" val="0"/>
+                        </a:ext>
+                      </a:extLst>
+                    </a:blip>
+                    <a:stretch>
+                      <a:fillRect/>
+                    </a:stretch>
+                  </pic:blipFill>
+                  <pic:spPr>
+                    <a:xfrm>
+                      <a:off x="0" y="0"/>
+                      <a:ext cx="5943600" cy="2519045"/>
+                    </a:xfrm>
+                    <a:prstGeom prst="rect">
+                      <a:avLst/>
+                    </a:prstGeom>
+                  </pic:spPr>
+                </pic:pic>
+              </a:graphicData>
+            </a:graphic>
+          </wp:inline>
+        </w:drawing>
+      </w:r>
+    </w:p>
+    <w:p>
+      <w:pPr>
+        <w:pStyle w:val="normal"/>
+      </w:pPr>
+      <w:bookmarkStart w:id="0" w:name="_GoBack"/>
+      <w:r>
+        <w:rPr>
+          <w:noProof/>
+        </w:rPr>
+        <w:drawing>
+          <wp:inline distT="0" distB="0" distL="0" distR="0" wp14:anchorId="165C873D" wp14:editId="033D2CFA">
+            <wp:extent cx="3424033" cy="3600000"/>
+            <wp:effectExtent l="0" t="0" r="5080" b="6985"/>
+            <wp:docPr id="37" name="图片 37"/>
+            <wp:cNvGraphicFramePr>
+              <a:graphicFrameLocks xmlns:a="http://schemas.openxmlformats.org/drawingml/2006/main" noChangeAspect="1"/>
+            </wp:cNvGraphicFramePr>
+            <a:graphic xmlns:a="http://schemas.openxmlformats.org/drawingml/2006/main">
+              <a:graphicData uri="http://schemas.openxmlformats.org/drawingml/2006/picture">
+                <pic:pic xmlns:pic="http://schemas.openxmlformats.org/drawingml/2006/picture">
+                  <pic:nvPicPr>
+                    <pic:cNvPr id="0" name="Screen Shot 2015-05-01 at 1.20.17 PM.png"/>
+                    <pic:cNvPicPr/>
+                  </pic:nvPicPr>
+                  <pic:blipFill>
+                    <a:blip r:embed="rId46">
+                      <a:extLst>
+                        <a:ext uri="{28A0092B-C50C-407E-A947-70E740481C1C}">
+                          <a14:useLocalDpi xmlns:a14="http://schemas.microsoft.com/office/drawing/2010/main" val="0"/>
+                        </a:ext>
+                      </a:extLst>
+                    </a:blip>
+                    <a:stretch>
+                      <a:fillRect/>
+                    </a:stretch>
+                  </pic:blipFill>
+                  <pic:spPr>
+                    <a:xfrm>
+                      <a:off x="0" y="0"/>
+                      <a:ext cx="3424033" cy="3600000"/>
                     </a:xfrm>
                     <a:prstGeom prst="rect">
                       <a:avLst/>

</xml_diff>